<commit_message>
Versión casi final Postmorten 3
Commit de una versión casi final del Postmorten 3
</commit_message>
<xml_diff>
--- a/Documentos/FR-TSP_ReporteCiclo3.docx
+++ b/Documentos/FR-TSP_ReporteCiclo3.docx
@@ -6850,14 +6850,19 @@
       <w:pPr>
         <w:spacing w:line="259" w:lineRule="auto"/>
         <w:rPr>
-          <w:rFonts w:ascii="Arial Narrow" w:hAnsi="Arial Narrow"/>
-          <w:b/>
+          <w:rFonts w:cs="Arial"/>
           <w:noProof/>
-          <w:sz w:val="22"/>
-          <w:szCs w:val="22"/>
           <w:lang w:val="es-CO" w:eastAsia="en-US"/>
         </w:rPr>
       </w:pPr>
+      <w:r>
+        <w:rPr>
+          <w:rFonts w:cs="Arial"/>
+          <w:noProof/>
+          <w:lang w:val="es-CO" w:eastAsia="en-US"/>
+        </w:rPr>
+        <w:t>En la grafica del tiempo planeado estimado podemos observar como es notoriamente inferior a lo que en realidad nos demoramos en el proyecto, esto se debe a nuestra falta de experiencia trabajando no solo bajo la metodologia TSP sino que tambien en nuestra inexperiencia con la nueva tecnologia trabajada (Ionic).</w:t>
+      </w:r>
     </w:p>
     <w:p>
       <w:pPr>
@@ -7034,6 +7039,37 @@
             </a:graphic>
           </wp:inline>
         </w:drawing>
+      </w:r>
+    </w:p>
+    <w:p>
+      <w:pPr>
+        <w:spacing w:line="259" w:lineRule="auto"/>
+        <w:rPr>
+          <w:rFonts w:ascii="Arial Narrow" w:hAnsi="Arial Narrow"/>
+          <w:b/>
+          <w:noProof/>
+          <w:sz w:val="22"/>
+          <w:szCs w:val="22"/>
+          <w:lang w:val="es-CO" w:eastAsia="en-US"/>
+        </w:rPr>
+      </w:pPr>
+    </w:p>
+    <w:p>
+      <w:pPr>
+        <w:spacing w:line="259" w:lineRule="auto"/>
+        <w:rPr>
+          <w:rFonts w:cs="Arial"/>
+          <w:noProof/>
+          <w:lang w:val="es-CO" w:eastAsia="en-US"/>
+        </w:rPr>
+      </w:pPr>
+      <w:r>
+        <w:rPr>
+          <w:rFonts w:cs="Arial"/>
+          <w:noProof/>
+          <w:lang w:val="es-CO" w:eastAsia="en-US"/>
+        </w:rPr>
+        <w:t>La grafica del tiempo real empleado muestra un incremento en el tiempo que se uso en cada uno de los integrantes, de igual forma el incremento de tiempo en cada fase bajo la metodología TSP.</w:t>
       </w:r>
     </w:p>
     <w:p>
@@ -8014,69 +8050,6 @@
     </w:p>
     <w:p>
       <w:pPr>
-        <w:rPr>
-          <w:lang w:val="es-CO"/>
-        </w:rPr>
-      </w:pPr>
-    </w:p>
-    <w:p>
-      <w:pPr>
-        <w:rPr>
-          <w:lang w:val="es-CO"/>
-        </w:rPr>
-      </w:pPr>
-    </w:p>
-    <w:p>
-      <w:pPr>
-        <w:rPr>
-          <w:lang w:val="es-CO"/>
-        </w:rPr>
-      </w:pPr>
-    </w:p>
-    <w:p>
-      <w:pPr>
-        <w:rPr>
-          <w:lang w:val="es-CO"/>
-        </w:rPr>
-      </w:pPr>
-    </w:p>
-    <w:p>
-      <w:pPr>
-        <w:rPr>
-          <w:lang w:val="es-CO"/>
-        </w:rPr>
-      </w:pPr>
-    </w:p>
-    <w:p>
-      <w:pPr>
-        <w:rPr>
-          <w:lang w:val="es-CO"/>
-        </w:rPr>
-      </w:pPr>
-    </w:p>
-    <w:p>
-      <w:pPr>
-        <w:rPr>
-          <w:lang w:val="es-CO"/>
-        </w:rPr>
-      </w:pPr>
-    </w:p>
-    <w:p>
-      <w:pPr>
-        <w:rPr>
-          <w:lang w:val="es-CO"/>
-        </w:rPr>
-      </w:pPr>
-    </w:p>
-    <w:p>
-      <w:pPr>
-        <w:rPr>
-          <w:lang w:val="es-CO"/>
-        </w:rPr>
-      </w:pPr>
-    </w:p>
-    <w:p>
-      <w:pPr>
         <w:spacing w:line="259" w:lineRule="auto"/>
         <w:rPr>
           <w:lang w:val="es-CO"/>
@@ -8174,7 +8147,7 @@
         </w:rPr>
         <w:lastRenderedPageBreak/>
         <w:drawing>
-          <wp:inline distT="0" distB="0" distL="0" distR="0" wp14:anchorId="27F7BF31" wp14:editId="12524277">
+          <wp:inline distT="0" distB="0" distL="0" distR="0" wp14:anchorId="27F7BF31" wp14:editId="53CA4AB4">
             <wp:extent cx="5486400" cy="3200400"/>
             <wp:effectExtent l="0" t="0" r="0" b="0"/>
             <wp:docPr id="10" name="Gráfico 10"/>
@@ -8207,8 +8180,14 @@
         <w:rPr>
           <w:lang w:val="es-CO"/>
         </w:rPr>
-        <w:t>En la fase de estrategia pudimos acercarnos mas al tiempo que teníamos planeado, ya que nos organizamos en ese ámbito mas o menos bien y a un buen tiempo.</w:t>
+        <w:t xml:space="preserve">En la fase de estrategia pudimos acercarnos mas al tiempo que teníamos planeado, ya que nos organizamos en ese ámbito </w:t>
       </w:r>
+      <w:r>
+        <w:rPr>
+          <w:lang w:val="es-CO"/>
+        </w:rPr>
+        <w:t>con rapidez, sin embargo, nos atrasamos porque hubo cambios inesperados en el trabajo.</w:t>
+      </w:r>
     </w:p>
     <w:p>
       <w:pPr>
@@ -8225,14 +8204,13 @@
           <w:lang w:val="es-CO"/>
         </w:rPr>
       </w:pPr>
-      <w:bookmarkStart w:id="8" w:name="_GoBack"/>
       <w:r>
         <w:rPr>
           <w:noProof/>
           <w:lang w:val="es-CO"/>
         </w:rPr>
         <w:drawing>
-          <wp:inline distT="0" distB="0" distL="0" distR="0" wp14:anchorId="1A7AFC3E" wp14:editId="0A71B422">
+          <wp:inline distT="0" distB="0" distL="0" distR="0" wp14:anchorId="1A7AFC3E" wp14:editId="3B919BE1">
             <wp:extent cx="5486400" cy="3200400"/>
             <wp:effectExtent l="0" t="0" r="0" b="0"/>
             <wp:docPr id="12" name="Gráfico 12"/>
@@ -8245,7 +8223,301 @@
           </wp:inline>
         </w:drawing>
       </w:r>
-      <w:bookmarkEnd w:id="8"/>
+    </w:p>
+    <w:p>
+      <w:pPr>
+        <w:spacing w:line="259" w:lineRule="auto"/>
+        <w:rPr>
+          <w:lang w:val="es-CO"/>
+        </w:rPr>
+      </w:pPr>
+    </w:p>
+    <w:p>
+      <w:pPr>
+        <w:spacing w:line="259" w:lineRule="auto"/>
+        <w:rPr>
+          <w:lang w:val="es-CO"/>
+        </w:rPr>
+      </w:pPr>
+    </w:p>
+    <w:p>
+      <w:pPr>
+        <w:spacing w:line="259" w:lineRule="auto"/>
+        <w:rPr>
+          <w:lang w:val="es-CO"/>
+        </w:rPr>
+      </w:pPr>
+    </w:p>
+    <w:p>
+      <w:pPr>
+        <w:spacing w:line="259" w:lineRule="auto"/>
+        <w:rPr>
+          <w:lang w:val="es-CO"/>
+        </w:rPr>
+      </w:pPr>
+      <w:r>
+        <w:rPr>
+          <w:lang w:val="es-CO"/>
+        </w:rPr>
+        <w:t>En la fase de planeación nos demoramos mas del doble del tiempo estimado por unos cambios en la visión que se tenia de la aplicación, dichos cambios tomaron un tiempo considerable de trabajo en cada uno de los integrantes del grupo.</w:t>
+      </w:r>
+    </w:p>
+    <w:p>
+      <w:pPr>
+        <w:spacing w:line="259" w:lineRule="auto"/>
+        <w:rPr>
+          <w:lang w:val="es-CO"/>
+        </w:rPr>
+      </w:pPr>
+    </w:p>
+    <w:p>
+      <w:pPr>
+        <w:spacing w:line="259" w:lineRule="auto"/>
+        <w:rPr>
+          <w:lang w:val="es-CO"/>
+        </w:rPr>
+      </w:pPr>
+      <w:r>
+        <w:rPr>
+          <w:noProof/>
+          <w:lang w:val="es-CO"/>
+        </w:rPr>
+        <w:drawing>
+          <wp:inline distT="0" distB="0" distL="0" distR="0" wp14:anchorId="3B1DFDFA" wp14:editId="7D5290CA">
+            <wp:extent cx="5486400" cy="3200400"/>
+            <wp:effectExtent l="0" t="0" r="0" b="0"/>
+            <wp:docPr id="11" name="Gráfico 11"/>
+            <wp:cNvGraphicFramePr/>
+            <a:graphic xmlns:a="http://schemas.openxmlformats.org/drawingml/2006/main">
+              <a:graphicData uri="http://schemas.openxmlformats.org/drawingml/2006/chart">
+                <c:chart xmlns:c="http://schemas.openxmlformats.org/drawingml/2006/chart" xmlns:r="http://schemas.openxmlformats.org/officeDocument/2006/relationships" r:id="rId13"/>
+              </a:graphicData>
+            </a:graphic>
+          </wp:inline>
+        </w:drawing>
+      </w:r>
+    </w:p>
+    <w:p>
+      <w:pPr>
+        <w:spacing w:line="259" w:lineRule="auto"/>
+        <w:rPr>
+          <w:lang w:val="es-CO"/>
+        </w:rPr>
+      </w:pPr>
+    </w:p>
+    <w:p>
+      <w:pPr>
+        <w:spacing w:line="259" w:lineRule="auto"/>
+        <w:rPr>
+          <w:lang w:val="es-CO"/>
+        </w:rPr>
+      </w:pPr>
+      <w:r>
+        <w:rPr>
+          <w:lang w:val="es-CO"/>
+        </w:rPr>
+        <w:t xml:space="preserve">En la fase de requisitos hubo ciertos inconvenientes, ya que no teníamos muy en claro que necesidades tendría nuestro “cliente” por lo que tuvimos que realizar unas entrevistas a panaderos y </w:t>
+      </w:r>
+      <w:r>
+        <w:rPr>
+          <w:lang w:val="es-CO"/>
+        </w:rPr>
+        <w:t>alzar los requerimientos de la aplicación, lo que tubo gran impacto en el tiempo que dedicamos a esta fase de la metodología de trabajo de TSP.</w:t>
+      </w:r>
+    </w:p>
+    <w:p>
+      <w:pPr>
+        <w:spacing w:line="259" w:lineRule="auto"/>
+        <w:rPr>
+          <w:lang w:val="es-CO"/>
+        </w:rPr>
+      </w:pPr>
+    </w:p>
+    <w:p>
+      <w:pPr>
+        <w:spacing w:line="259" w:lineRule="auto"/>
+        <w:rPr>
+          <w:lang w:val="es-CO"/>
+        </w:rPr>
+      </w:pPr>
+      <w:r>
+        <w:rPr>
+          <w:noProof/>
+          <w:lang w:val="es-CO"/>
+        </w:rPr>
+        <w:lastRenderedPageBreak/>
+        <w:drawing>
+          <wp:inline distT="0" distB="0" distL="0" distR="0" wp14:anchorId="753A8B2D" wp14:editId="63EF43E2">
+            <wp:extent cx="5486400" cy="3200400"/>
+            <wp:effectExtent l="0" t="0" r="0" b="0"/>
+            <wp:docPr id="13" name="Gráfico 13"/>
+            <wp:cNvGraphicFramePr/>
+            <a:graphic xmlns:a="http://schemas.openxmlformats.org/drawingml/2006/main">
+              <a:graphicData uri="http://schemas.openxmlformats.org/drawingml/2006/chart">
+                <c:chart xmlns:c="http://schemas.openxmlformats.org/drawingml/2006/chart" xmlns:r="http://schemas.openxmlformats.org/officeDocument/2006/relationships" r:id="rId14"/>
+              </a:graphicData>
+            </a:graphic>
+          </wp:inline>
+        </w:drawing>
+      </w:r>
+    </w:p>
+    <w:p>
+      <w:pPr>
+        <w:spacing w:line="259" w:lineRule="auto"/>
+        <w:rPr>
+          <w:lang w:val="es-CO"/>
+        </w:rPr>
+      </w:pPr>
+    </w:p>
+    <w:p>
+      <w:pPr>
+        <w:spacing w:line="259" w:lineRule="auto"/>
+        <w:rPr>
+          <w:lang w:val="es-CO"/>
+        </w:rPr>
+      </w:pPr>
+      <w:r>
+        <w:rPr>
+          <w:lang w:val="es-CO"/>
+        </w:rPr>
+        <w:t>En la fase de diseño nos demoramos de mas ya que no pudimos estipular correctamente el tiempo que nos tomaría realizar todas las graficas y estructura de la aplicación que íbamos a codificar en el futuro, esto se reflejo en un incremento del tiempo implementado en un 50%.</w:t>
+      </w:r>
+    </w:p>
+    <w:p>
+      <w:pPr>
+        <w:spacing w:line="259" w:lineRule="auto"/>
+        <w:rPr>
+          <w:lang w:val="es-CO"/>
+        </w:rPr>
+      </w:pPr>
+    </w:p>
+    <w:p>
+      <w:pPr>
+        <w:spacing w:line="259" w:lineRule="auto"/>
+        <w:rPr>
+          <w:lang w:val="es-CO"/>
+        </w:rPr>
+      </w:pPr>
+      <w:r>
+        <w:rPr>
+          <w:noProof/>
+          <w:lang w:val="es-CO"/>
+        </w:rPr>
+        <w:drawing>
+          <wp:inline distT="0" distB="0" distL="0" distR="0" wp14:anchorId="529E0DD2" wp14:editId="689CB441">
+            <wp:extent cx="5486400" cy="3200400"/>
+            <wp:effectExtent l="0" t="0" r="0" b="0"/>
+            <wp:docPr id="14" name="Gráfico 14"/>
+            <wp:cNvGraphicFramePr/>
+            <a:graphic xmlns:a="http://schemas.openxmlformats.org/drawingml/2006/main">
+              <a:graphicData uri="http://schemas.openxmlformats.org/drawingml/2006/chart">
+                <c:chart xmlns:c="http://schemas.openxmlformats.org/drawingml/2006/chart" xmlns:r="http://schemas.openxmlformats.org/officeDocument/2006/relationships" r:id="rId15"/>
+              </a:graphicData>
+            </a:graphic>
+          </wp:inline>
+        </w:drawing>
+      </w:r>
+    </w:p>
+    <w:p>
+      <w:pPr>
+        <w:spacing w:line="259" w:lineRule="auto"/>
+        <w:rPr>
+          <w:lang w:val="es-CO"/>
+        </w:rPr>
+      </w:pPr>
+    </w:p>
+    <w:p>
+      <w:pPr>
+        <w:spacing w:line="259" w:lineRule="auto"/>
+        <w:rPr>
+          <w:lang w:val="es-CO"/>
+        </w:rPr>
+      </w:pPr>
+    </w:p>
+    <w:p>
+      <w:pPr>
+        <w:spacing w:line="259" w:lineRule="auto"/>
+        <w:rPr>
+          <w:lang w:val="es-CO"/>
+        </w:rPr>
+      </w:pPr>
+      <w:r>
+        <w:rPr>
+          <w:lang w:val="es-CO"/>
+        </w:rPr>
+        <w:t xml:space="preserve">Ya en la fase de la implementación de la aplicación, en el tiempo planeado tuvimos en cuenta nuestra inexperiencia al tratar de programar bajo la tecnología </w:t>
+      </w:r>
+      <w:proofErr w:type="spellStart"/>
+      <w:r>
+        <w:rPr>
+          <w:lang w:val="es-CO"/>
+        </w:rPr>
+        <w:t>Ionic</w:t>
+      </w:r>
+      <w:proofErr w:type="spellEnd"/>
+      <w:r>
+        <w:rPr>
+          <w:lang w:val="es-CO"/>
+        </w:rPr>
+        <w:t>, y que ninguno de nosotros tenia una basta experiencia bajo esta tecnología, aunque aun así teniendo eso en cuenta, tardamos 5 horas mas de lo planeado en esta fase.</w:t>
+      </w:r>
+    </w:p>
+    <w:p>
+      <w:pPr>
+        <w:spacing w:line="259" w:lineRule="auto"/>
+        <w:rPr>
+          <w:lang w:val="es-CO"/>
+        </w:rPr>
+      </w:pPr>
+    </w:p>
+    <w:p>
+      <w:pPr>
+        <w:spacing w:line="259" w:lineRule="auto"/>
+        <w:rPr>
+          <w:lang w:val="es-CO"/>
+        </w:rPr>
+      </w:pPr>
+      <w:r>
+        <w:rPr>
+          <w:noProof/>
+          <w:lang w:val="es-CO"/>
+        </w:rPr>
+        <w:drawing>
+          <wp:inline distT="0" distB="0" distL="0" distR="0" wp14:anchorId="4CA0D245" wp14:editId="17F43B9E">
+            <wp:extent cx="5486400" cy="3200400"/>
+            <wp:effectExtent l="0" t="0" r="0" b="0"/>
+            <wp:docPr id="15" name="Gráfico 15"/>
+            <wp:cNvGraphicFramePr/>
+            <a:graphic xmlns:a="http://schemas.openxmlformats.org/drawingml/2006/main">
+              <a:graphicData uri="http://schemas.openxmlformats.org/drawingml/2006/chart">
+                <c:chart xmlns:c="http://schemas.openxmlformats.org/drawingml/2006/chart" xmlns:r="http://schemas.openxmlformats.org/officeDocument/2006/relationships" r:id="rId16"/>
+              </a:graphicData>
+            </a:graphic>
+          </wp:inline>
+        </w:drawing>
+      </w:r>
+    </w:p>
+    <w:p>
+      <w:pPr>
+        <w:spacing w:line="259" w:lineRule="auto"/>
+        <w:rPr>
+          <w:lang w:val="es-CO"/>
+        </w:rPr>
+      </w:pPr>
+    </w:p>
+    <w:p>
+      <w:pPr>
+        <w:spacing w:line="259" w:lineRule="auto"/>
+        <w:rPr>
+          <w:lang w:val="es-CO"/>
+        </w:rPr>
+      </w:pPr>
+      <w:r>
+        <w:rPr>
+          <w:lang w:val="es-CO"/>
+        </w:rPr>
+        <w:t>En la fase de pruebas dedicamos mucho mas tiempo del pensado, tanto del planeado como del real, ya que no creímos que tuviéramos el tiempo suficiente para esto, en esta fase probamos la conectividad de los módulos y la seguridad, como no poderse cerrar sesión de la aplicación por “accidente” al dar muchas veces al botón de retroceso del dispositivo.</w:t>
+      </w:r>
     </w:p>
     <w:p>
       <w:pPr>
@@ -8254,14 +8526,14 @@
           <w:lang w:val="es-CO"/>
         </w:rPr>
       </w:pPr>
-      <w:bookmarkStart w:id="9" w:name="_Toc8239520"/>
+      <w:bookmarkStart w:id="8" w:name="_Toc8239520"/>
       <w:r>
         <w:rPr>
           <w:lang w:val="es-CO"/>
         </w:rPr>
         <w:t>Lecciones Aprendidas</w:t>
       </w:r>
-      <w:bookmarkEnd w:id="9"/>
+      <w:bookmarkEnd w:id="8"/>
     </w:p>
     <w:p>
       <w:pPr>
@@ -8280,9 +8552,29 @@
         <w:rPr>
           <w:lang w:val="es-CO"/>
         </w:rPr>
-        <w:lastRenderedPageBreak/>
-        <w:t>A continuación, se presentan las lecciones aprendidas, del ciclo I y que se considerarán para las acciones de mejora del próximo ciclo.</w:t>
+        <w:t>En este ultimo ciclo aprendimos muchas cosas, como dividirnos el trabajo para lograr asi una mayor productividad, pero al mismo tiempo colaborar con los avances que realiza cada uno de los miembros del grupo, aplicamos las mejoras de los ciclos anteriores a este, aunque puede ser la entrega mas complicada por ser la última, pudimos manejar nuestros tiempos y lograr asi tanto un producto de calidad como una buena documentación al respecto.</w:t>
       </w:r>
+    </w:p>
+    <w:p>
+      <w:pPr>
+        <w:rPr>
+          <w:lang w:val="es-CO"/>
+        </w:rPr>
+      </w:pPr>
+    </w:p>
+    <w:p>
+      <w:pPr>
+        <w:rPr>
+          <w:lang w:val="es-CO"/>
+        </w:rPr>
+      </w:pPr>
+    </w:p>
+    <w:p>
+      <w:pPr>
+        <w:rPr>
+          <w:lang w:val="es-CO"/>
+        </w:rPr>
+      </w:pPr>
     </w:p>
     <w:p>
       <w:pPr>
@@ -8325,13 +8617,7 @@
         <w:rPr>
           <w:lang w:val="es-CO"/>
         </w:rPr>
-        <w:t>&lt;Responder a la pregunta&gt;</w:t>
-      </w:r>
-      <w:r>
-        <w:rPr>
-          <w:lang w:val="es-CO"/>
-        </w:rPr>
-        <w:t>.</w:t>
+        <w:t>Se desarrollo una aplicación de facturación electrónica donde el cliente puede manejar las sesiones tanto de sus trabajadores como de él, donde se diferencian los roles y puede llevar un manejo y control total del inventario de su tienda, esta calcula el valor total de la compra de cada cliente y almacena información de este, calcula el IVA individual de las facturas asi como el IVA total de las facturas.</w:t>
       </w:r>
     </w:p>
     <w:p>
@@ -8377,6 +8663,51 @@
         <w:rPr>
           <w:lang w:val="es-CO"/>
         </w:rPr>
+        <w:t>Falto crear el XML establecido por la DIAN para que ellos puedan ver los informes del IVA de la tienda y enviar automáticamente esta información a los servidores de la DIAN.</w:t>
+      </w:r>
+    </w:p>
+    <w:p>
+      <w:pPr>
+        <w:rPr>
+          <w:b/>
+          <w:lang w:val="es-CO"/>
+        </w:rPr>
+      </w:pPr>
+    </w:p>
+    <w:p>
+      <w:pPr>
+        <w:rPr>
+          <w:b/>
+          <w:bCs/>
+          <w:lang w:val="es-CO"/>
+        </w:rPr>
+      </w:pPr>
+      <w:r>
+        <w:rPr>
+          <w:b/>
+          <w:bCs/>
+          <w:lang w:val="es-CO"/>
+        </w:rPr>
+        <w:t>¿Qué se hizo, que no funcionó?</w:t>
+      </w:r>
+    </w:p>
+    <w:p>
+      <w:pPr>
+        <w:rPr>
+          <w:lang w:val="es-CO"/>
+        </w:rPr>
+      </w:pPr>
+    </w:p>
+    <w:p>
+      <w:pPr>
+        <w:rPr>
+          <w:lang w:val="es-CO"/>
+        </w:rPr>
+      </w:pPr>
+      <w:r>
+        <w:rPr>
+          <w:lang w:val="es-CO"/>
+        </w:rPr>
         <w:t>&lt;Responder a la pregunta&gt;.</w:t>
       </w:r>
     </w:p>
@@ -8402,36 +8733,8 @@
           <w:bCs/>
           <w:lang w:val="es-CO"/>
         </w:rPr>
-        <w:t>¿Qué se hizo, que no funcionó?</w:t>
+        <w:t>¿Qué no haríamos otra vez?</w:t>
       </w:r>
-    </w:p>
-    <w:p>
-      <w:pPr>
-        <w:rPr>
-          <w:lang w:val="es-CO"/>
-        </w:rPr>
-      </w:pPr>
-    </w:p>
-    <w:p>
-      <w:pPr>
-        <w:rPr>
-          <w:lang w:val="es-CO"/>
-        </w:rPr>
-      </w:pPr>
-      <w:r>
-        <w:rPr>
-          <w:lang w:val="es-CO"/>
-        </w:rPr>
-        <w:t>&lt;Responder a la pregunta&gt;.</w:t>
-      </w:r>
-    </w:p>
-    <w:p>
-      <w:pPr>
-        <w:rPr>
-          <w:b/>
-          <w:lang w:val="es-CO"/>
-        </w:rPr>
-      </w:pPr>
     </w:p>
     <w:p>
       <w:pPr>
@@ -8441,61 +8744,23 @@
           <w:lang w:val="es-CO"/>
         </w:rPr>
       </w:pPr>
+    </w:p>
+    <w:p>
+      <w:pPr>
+        <w:rPr>
+          <w:lang w:val="es-CO"/>
+        </w:rPr>
+      </w:pPr>
       <w:r>
         <w:rPr>
-          <w:b/>
-          <w:bCs/>
-          <w:lang w:val="es-CO"/>
-        </w:rPr>
-        <w:t>¿Qué no haríamos otra vez?</w:t>
+          <w:lang w:val="es-CO"/>
+        </w:rPr>
+        <w:t>Como equipo bajo la metodología TSP no volveríamos a intentar realizar un desarrollo sin antes haber concretado bien los requerimientos de la aplicación y que cada miembro del grupo tenga claro la finalidad de la aplicación y su uso, ya que esto nos atraso bastante por el hecho de discutir como seria la aplicación y su funcionalidad.</w:t>
       </w:r>
     </w:p>
     <w:p>
       <w:pPr>
         <w:rPr>
-          <w:b/>
-          <w:bCs/>
-          <w:lang w:val="es-CO"/>
-        </w:rPr>
-      </w:pPr>
-    </w:p>
-    <w:p>
-      <w:pPr>
-        <w:rPr>
-          <w:lang w:val="es-CO"/>
-        </w:rPr>
-      </w:pPr>
-      <w:r>
-        <w:rPr>
-          <w:lang w:val="es-CO"/>
-        </w:rPr>
-        <w:t>&lt;Responder a la pregunta&gt;.</w:t>
-      </w:r>
-    </w:p>
-    <w:p>
-      <w:pPr>
-        <w:rPr>
-          <w:lang w:val="es-CO"/>
-        </w:rPr>
-      </w:pPr>
-    </w:p>
-    <w:p>
-      <w:pPr>
-        <w:rPr>
-          <w:lang w:val="es-CO"/>
-        </w:rPr>
-      </w:pPr>
-    </w:p>
-    <w:p>
-      <w:pPr>
-        <w:rPr>
-          <w:lang w:val="es-CO"/>
-        </w:rPr>
-      </w:pPr>
-    </w:p>
-    <w:p>
-      <w:pPr>
-        <w:rPr>
           <w:lang w:val="es-CO"/>
         </w:rPr>
       </w:pPr>
@@ -8507,14 +8772,14 @@
           <w:lang w:val="es-CO"/>
         </w:rPr>
       </w:pPr>
-      <w:bookmarkStart w:id="10" w:name="_Toc8239521"/>
+      <w:bookmarkStart w:id="9" w:name="_Toc8239521"/>
       <w:r>
         <w:rPr>
           <w:lang w:val="es-CO"/>
         </w:rPr>
         <w:t>Evaluación del desempeño de los Roles</w:t>
       </w:r>
-      <w:bookmarkEnd w:id="10"/>
+      <w:bookmarkEnd w:id="9"/>
     </w:p>
     <w:p>
       <w:pPr>
@@ -8567,8 +8832,8 @@
       </w:tblPr>
       <w:tblGrid>
         <w:gridCol w:w="2448"/>
-        <w:gridCol w:w="1249"/>
-        <w:gridCol w:w="5082"/>
+        <w:gridCol w:w="2078"/>
+        <w:gridCol w:w="4253"/>
       </w:tblGrid>
       <w:tr>
         <w:tc>
@@ -8652,7 +8917,7 @@
         </w:tc>
         <w:tc>
           <w:tcPr>
-            <w:tcW w:w="1249" w:type="dxa"/>
+            <w:tcW w:w="2078" w:type="dxa"/>
             <w:tcBorders>
               <w:top w:val="single" w:sz="8" w:space="0" w:color="4F81BD"/>
               <w:left w:val="single" w:sz="8" w:space="0" w:color="4F81BD"/>
@@ -8690,7 +8955,7 @@
         </w:tc>
         <w:tc>
           <w:tcPr>
-            <w:tcW w:w="5082" w:type="dxa"/>
+            <w:tcW w:w="4253" w:type="dxa"/>
             <w:tcBorders>
               <w:top w:val="single" w:sz="8" w:space="0" w:color="4F81BD"/>
               <w:left w:val="single" w:sz="8" w:space="0" w:color="4F81BD"/>
@@ -8766,7 +9031,7 @@
         </w:tc>
         <w:tc>
           <w:tcPr>
-            <w:tcW w:w="1249" w:type="dxa"/>
+            <w:tcW w:w="2078" w:type="dxa"/>
             <w:tcBorders>
               <w:top w:val="single" w:sz="8" w:space="0" w:color="4F81BD"/>
               <w:left w:val="single" w:sz="8" w:space="0" w:color="4F81BD"/>
@@ -8788,11 +9053,21 @@
                 <w:lang w:val="es-CO"/>
               </w:rPr>
             </w:pPr>
+            <w:r>
+              <w:rPr>
+                <w:rFonts w:ascii="Arial Narrow" w:hAnsi="Arial Narrow"/>
+                <w:color w:val="000000" w:themeColor="text1"/>
+                <w:sz w:val="22"/>
+                <w:szCs w:val="22"/>
+                <w:lang w:val="es-CO"/>
+              </w:rPr>
+              <w:t>Camilo Cepeda</w:t>
+            </w:r>
           </w:p>
         </w:tc>
         <w:tc>
           <w:tcPr>
-            <w:tcW w:w="5082" w:type="dxa"/>
+            <w:tcW w:w="4253" w:type="dxa"/>
             <w:tcBorders>
               <w:top w:val="single" w:sz="8" w:space="0" w:color="4F81BD"/>
               <w:left w:val="single" w:sz="8" w:space="0" w:color="4F81BD"/>
@@ -8855,7 +9130,7 @@
         </w:tc>
         <w:tc>
           <w:tcPr>
-            <w:tcW w:w="1249" w:type="dxa"/>
+            <w:tcW w:w="2078" w:type="dxa"/>
             <w:tcBorders>
               <w:top w:val="single" w:sz="8" w:space="0" w:color="4F81BD"/>
               <w:left w:val="single" w:sz="8" w:space="0" w:color="4F81BD"/>
@@ -8878,11 +9153,21 @@
                 <w:lang w:val="es-CO"/>
               </w:rPr>
             </w:pPr>
+            <w:r>
+              <w:rPr>
+                <w:rFonts w:ascii="Arial Narrow" w:hAnsi="Arial Narrow"/>
+                <w:color w:val="000000" w:themeColor="text1"/>
+                <w:sz w:val="22"/>
+                <w:szCs w:val="22"/>
+                <w:lang w:val="es-CO"/>
+              </w:rPr>
+              <w:t>Daniela Cepeda</w:t>
+            </w:r>
           </w:p>
         </w:tc>
         <w:tc>
           <w:tcPr>
-            <w:tcW w:w="5082" w:type="dxa"/>
+            <w:tcW w:w="4253" w:type="dxa"/>
             <w:tcBorders>
               <w:top w:val="single" w:sz="8" w:space="0" w:color="4F81BD"/>
               <w:left w:val="single" w:sz="8" w:space="0" w:color="4F81BD"/>
@@ -8945,7 +9230,7 @@
         </w:tc>
         <w:tc>
           <w:tcPr>
-            <w:tcW w:w="1249" w:type="dxa"/>
+            <w:tcW w:w="2078" w:type="dxa"/>
             <w:tcBorders>
               <w:top w:val="single" w:sz="8" w:space="0" w:color="4F81BD"/>
               <w:left w:val="single" w:sz="8" w:space="0" w:color="4F81BD"/>
@@ -8967,11 +9252,21 @@
                 <w:lang w:val="es-CO"/>
               </w:rPr>
             </w:pPr>
+            <w:r>
+              <w:rPr>
+                <w:rFonts w:ascii="Arial Narrow" w:hAnsi="Arial Narrow"/>
+                <w:color w:val="000000" w:themeColor="text1"/>
+                <w:sz w:val="22"/>
+                <w:szCs w:val="22"/>
+                <w:lang w:val="es-CO"/>
+              </w:rPr>
+              <w:t>Cristian Triana</w:t>
+            </w:r>
           </w:p>
         </w:tc>
         <w:tc>
           <w:tcPr>
-            <w:tcW w:w="5082" w:type="dxa"/>
+            <w:tcW w:w="4253" w:type="dxa"/>
             <w:tcBorders>
               <w:top w:val="single" w:sz="8" w:space="0" w:color="4F81BD"/>
               <w:left w:val="single" w:sz="8" w:space="0" w:color="4F81BD"/>
@@ -9034,7 +9329,7 @@
         </w:tc>
         <w:tc>
           <w:tcPr>
-            <w:tcW w:w="1249" w:type="dxa"/>
+            <w:tcW w:w="2078" w:type="dxa"/>
             <w:tcBorders>
               <w:top w:val="single" w:sz="8" w:space="0" w:color="4F81BD"/>
               <w:left w:val="single" w:sz="8" w:space="0" w:color="4F81BD"/>
@@ -9061,7 +9356,7 @@
         </w:tc>
         <w:tc>
           <w:tcPr>
-            <w:tcW w:w="5082" w:type="dxa"/>
+            <w:tcW w:w="4253" w:type="dxa"/>
             <w:tcBorders>
               <w:top w:val="single" w:sz="8" w:space="0" w:color="4F81BD"/>
               <w:left w:val="single" w:sz="8" w:space="0" w:color="4F81BD"/>
@@ -9118,13 +9413,14 @@
                 <w:szCs w:val="22"/>
                 <w:lang w:val="es-CO"/>
               </w:rPr>
+              <w:lastRenderedPageBreak/>
               <w:t>Administrador de calidad</w:t>
             </w:r>
           </w:p>
         </w:tc>
         <w:tc>
           <w:tcPr>
-            <w:tcW w:w="1249" w:type="dxa"/>
+            <w:tcW w:w="2078" w:type="dxa"/>
             <w:tcBorders>
               <w:top w:val="single" w:sz="8" w:space="0" w:color="4F81BD"/>
               <w:left w:val="single" w:sz="8" w:space="0" w:color="4F81BD"/>
@@ -9146,11 +9442,21 @@
                 <w:lang w:val="es-CO"/>
               </w:rPr>
             </w:pPr>
+            <w:r>
+              <w:rPr>
+                <w:rFonts w:ascii="Arial Narrow" w:hAnsi="Arial Narrow"/>
+                <w:color w:val="000000" w:themeColor="text1"/>
+                <w:sz w:val="22"/>
+                <w:szCs w:val="22"/>
+                <w:lang w:val="es-CO"/>
+              </w:rPr>
+              <w:t>Carlos Quijano</w:t>
+            </w:r>
           </w:p>
         </w:tc>
         <w:tc>
           <w:tcPr>
-            <w:tcW w:w="5082" w:type="dxa"/>
+            <w:tcW w:w="4253" w:type="dxa"/>
             <w:tcBorders>
               <w:top w:val="single" w:sz="8" w:space="0" w:color="4F81BD"/>
               <w:left w:val="single" w:sz="8" w:space="0" w:color="4F81BD"/>
@@ -9213,7 +9519,7 @@
         </w:tc>
         <w:tc>
           <w:tcPr>
-            <w:tcW w:w="1249" w:type="dxa"/>
+            <w:tcW w:w="2078" w:type="dxa"/>
             <w:tcBorders>
               <w:top w:val="single" w:sz="8" w:space="0" w:color="4F81BD"/>
               <w:left w:val="single" w:sz="8" w:space="0" w:color="4F81BD"/>
@@ -9240,7 +9546,7 @@
         </w:tc>
         <w:tc>
           <w:tcPr>
-            <w:tcW w:w="5082" w:type="dxa"/>
+            <w:tcW w:w="4253" w:type="dxa"/>
             <w:tcBorders>
               <w:top w:val="single" w:sz="8" w:space="0" w:color="4F81BD"/>
               <w:left w:val="single" w:sz="8" w:space="0" w:color="4F81BD"/>
@@ -9283,15 +9589,14 @@
           <w:lang w:val="es-CO"/>
         </w:rPr>
       </w:pPr>
-      <w:bookmarkStart w:id="11" w:name="_Toc8239522"/>
+      <w:bookmarkStart w:id="10" w:name="_Toc8239522"/>
       <w:r>
         <w:rPr>
           <w:lang w:val="es-CO"/>
         </w:rPr>
-        <w:lastRenderedPageBreak/>
         <w:t>Evaluación del Plan de Calidad</w:t>
       </w:r>
-      <w:bookmarkEnd w:id="11"/>
+      <w:bookmarkEnd w:id="10"/>
     </w:p>
     <w:p>
       <w:pPr>
@@ -9300,6 +9605,7 @@
           <w:lang w:val="es-CO"/>
         </w:rPr>
       </w:pPr>
+      <w:bookmarkStart w:id="11" w:name="_GoBack"/>
       <w:r>
         <w:rPr>
           <w:rFonts w:cs="Arial"/>
@@ -9308,6 +9614,7 @@
         <w:t>&lt;Mencionar los elementos más relevantes del SQAP&gt;</w:t>
       </w:r>
     </w:p>
+    <w:bookmarkEnd w:id="11"/>
     <w:p>
       <w:pPr>
         <w:rPr>
@@ -9492,7 +9799,7 @@
                     </pic:cNvPicPr>
                   </pic:nvPicPr>
                   <pic:blipFill>
-                    <a:blip r:embed="rId13" cstate="print">
+                    <a:blip r:embed="rId17" cstate="print">
                       <a:extLst>
                         <a:ext uri="{28A0092B-C50C-407E-A947-70E740481C1C}">
                           <a14:useLocalDpi xmlns:a14="http://schemas.microsoft.com/office/drawing/2010/main" val="0"/>
@@ -9546,7 +9853,7 @@
                     </pic:cNvPicPr>
                   </pic:nvPicPr>
                   <pic:blipFill>
-                    <a:blip r:embed="rId14" cstate="print">
+                    <a:blip r:embed="rId18" cstate="print">
                       <a:extLst>
                         <a:ext uri="{28A0092B-C50C-407E-A947-70E740481C1C}">
                           <a14:useLocalDpi xmlns:a14="http://schemas.microsoft.com/office/drawing/2010/main" val="0"/>
@@ -9589,6 +9896,7 @@
           <w:noProof/>
           <w:lang w:val="es-CO"/>
         </w:rPr>
+        <w:lastRenderedPageBreak/>
         <w:drawing>
           <wp:inline distT="0" distB="0" distL="0" distR="0" wp14:anchorId="36BD8012" wp14:editId="564923F3">
             <wp:extent cx="2676525" cy="2008530"/>
@@ -9607,7 +9915,7 @@
                     </pic:cNvPicPr>
                   </pic:nvPicPr>
                   <pic:blipFill>
-                    <a:blip r:embed="rId15" cstate="print">
+                    <a:blip r:embed="rId19" cstate="print">
                       <a:extLst>
                         <a:ext uri="{28A0092B-C50C-407E-A947-70E740481C1C}">
                           <a14:useLocalDpi xmlns:a14="http://schemas.microsoft.com/office/drawing/2010/main" val="0"/>
@@ -9658,7 +9966,6 @@
         <w:rPr>
           <w:lang w:val="es-CO"/>
         </w:rPr>
-        <w:lastRenderedPageBreak/>
         <w:t>Referencias</w:t>
       </w:r>
       <w:bookmarkEnd w:id="14"/>
@@ -9673,8 +9980,8 @@
     </w:p>
     <w:p/>
     <w:sectPr>
-      <w:headerReference w:type="default" r:id="rId16"/>
-      <w:footerReference w:type="default" r:id="rId17"/>
+      <w:headerReference w:type="default" r:id="rId20"/>
+      <w:footerReference w:type="default" r:id="rId21"/>
       <w:pgSz w:w="12242" w:h="15842" w:code="1"/>
       <w:pgMar w:top="1418" w:right="1701" w:bottom="1418" w:left="1701" w:header="709" w:footer="709" w:gutter="0"/>
       <w:cols w:space="708"/>
@@ -10249,12 +10556,12 @@
         <v:path o:extrusionok="f" gradientshapeok="t" o:connecttype="rect"/>
         <o:lock v:ext="edit" aspectratio="t"/>
       </v:shapetype>
-      <v:shape id="_x0000_i1054" type="#_x0000_t75" style="width:3in;height:3in" o:bullet="t"/>
+      <v:shape id="_x0000_i1056" type="#_x0000_t75" style="width:3in;height:3in" o:bullet="t"/>
     </w:pict>
   </w:numPicBullet>
   <w:numPicBullet w:numPicBulletId="1">
     <w:pict>
-      <v:shape id="_x0000_i1055" type="#_x0000_t75" style="width:3in;height:3in" o:bullet="t"/>
+      <v:shape id="_x0000_i1057" type="#_x0000_t75" style="width:3in;height:3in" o:bullet="t"/>
     </w:pict>
   </w:numPicBullet>
   <w:abstractNum w:abstractNumId="0" w15:restartNumberingAfterBreak="0">
@@ -15580,7 +15887,7 @@
                 <c:formatCode>General</c:formatCode>
                 <c:ptCount val="1"/>
                 <c:pt idx="0">
-                  <c:v>2.4</c:v>
+                  <c:v>6</c:v>
                 </c:pt>
               </c:numCache>
             </c:numRef>
@@ -15806,36 +16113,6 @@
     </mc:Fallback>
   </mc:AlternateContent>
   <c:chart>
-    <c:title>
-      <c:overlay val="0"/>
-      <c:spPr>
-        <a:noFill/>
-        <a:ln>
-          <a:noFill/>
-        </a:ln>
-        <a:effectLst/>
-      </c:spPr>
-      <c:txPr>
-        <a:bodyPr rot="0" spcFirstLastPara="1" vertOverflow="ellipsis" vert="horz" wrap="square" anchor="ctr" anchorCtr="1"/>
-        <a:lstStyle/>
-        <a:p>
-          <a:pPr>
-            <a:defRPr sz="1400" b="0" i="0" u="none" strike="noStrike" kern="1200" spc="0" baseline="0">
-              <a:solidFill>
-                <a:schemeClr val="tx1">
-                  <a:lumMod val="65000"/>
-                  <a:lumOff val="35000"/>
-                </a:schemeClr>
-              </a:solidFill>
-              <a:latin typeface="+mn-lt"/>
-              <a:ea typeface="+mn-ea"/>
-              <a:cs typeface="+mn-cs"/>
-            </a:defRPr>
-          </a:pPr>
-          <a:endParaRPr lang="es-CO"/>
-        </a:p>
-      </c:txPr>
-    </c:title>
     <c:autoTitleDeleted val="0"/>
     <c:plotArea>
       <c:layout/>
@@ -15938,7 +16215,7 @@
                 <c:formatCode>General</c:formatCode>
                 <c:ptCount val="1"/>
                 <c:pt idx="0">
-                  <c:v>2.4</c:v>
+                  <c:v>7</c:v>
                 </c:pt>
               </c:numCache>
             </c:numRef>
@@ -16066,6 +16343,1318 @@
           </a:p>
         </c:txPr>
         <c:crossAx val="518691952"/>
+        <c:crosses val="autoZero"/>
+        <c:crossBetween val="between"/>
+      </c:valAx>
+      <c:spPr>
+        <a:noFill/>
+        <a:ln>
+          <a:noFill/>
+        </a:ln>
+        <a:effectLst/>
+      </c:spPr>
+    </c:plotArea>
+    <c:legend>
+      <c:legendPos val="b"/>
+      <c:overlay val="0"/>
+      <c:spPr>
+        <a:noFill/>
+        <a:ln>
+          <a:noFill/>
+        </a:ln>
+        <a:effectLst/>
+      </c:spPr>
+      <c:txPr>
+        <a:bodyPr rot="0" spcFirstLastPara="1" vertOverflow="ellipsis" vert="horz" wrap="square" anchor="ctr" anchorCtr="1"/>
+        <a:lstStyle/>
+        <a:p>
+          <a:pPr>
+            <a:defRPr sz="900" b="0" i="0" u="none" strike="noStrike" kern="1200" baseline="0">
+              <a:solidFill>
+                <a:schemeClr val="tx1">
+                  <a:lumMod val="65000"/>
+                  <a:lumOff val="35000"/>
+                </a:schemeClr>
+              </a:solidFill>
+              <a:latin typeface="+mn-lt"/>
+              <a:ea typeface="+mn-ea"/>
+              <a:cs typeface="+mn-cs"/>
+            </a:defRPr>
+          </a:pPr>
+          <a:endParaRPr lang="es-CO"/>
+        </a:p>
+      </c:txPr>
+    </c:legend>
+    <c:plotVisOnly val="1"/>
+    <c:dispBlanksAs val="gap"/>
+    <c:extLst>
+      <c:ext xmlns:c16r3="http://schemas.microsoft.com/office/drawing/2017/03/chart" uri="{56B9EC1D-385E-4148-901F-78D8002777C0}">
+        <c16r3:dataDisplayOptions16>
+          <c16r3:dispNaAsBlank val="1"/>
+        </c16r3:dataDisplayOptions16>
+      </c:ext>
+    </c:extLst>
+    <c:showDLblsOverMax val="0"/>
+  </c:chart>
+  <c:spPr>
+    <a:solidFill>
+      <a:schemeClr val="bg1"/>
+    </a:solidFill>
+    <a:ln w="9525" cap="flat" cmpd="sng" algn="ctr">
+      <a:solidFill>
+        <a:schemeClr val="tx1">
+          <a:lumMod val="15000"/>
+          <a:lumOff val="85000"/>
+        </a:schemeClr>
+      </a:solidFill>
+      <a:round/>
+    </a:ln>
+    <a:effectLst/>
+  </c:spPr>
+  <c:txPr>
+    <a:bodyPr/>
+    <a:lstStyle/>
+    <a:p>
+      <a:pPr>
+        <a:defRPr/>
+      </a:pPr>
+      <a:endParaRPr lang="es-CO"/>
+    </a:p>
+  </c:txPr>
+  <c:externalData r:id="rId3">
+    <c:autoUpdate val="0"/>
+  </c:externalData>
+</c:chartSpace>
+</file>
+
+<file path=word/charts/chart6.xml><?xml version="1.0" encoding="utf-8"?>
+<c:chartSpace xmlns:c="http://schemas.openxmlformats.org/drawingml/2006/chart" xmlns:a="http://schemas.openxmlformats.org/drawingml/2006/main" xmlns:r="http://schemas.openxmlformats.org/officeDocument/2006/relationships" xmlns:c16r2="http://schemas.microsoft.com/office/drawing/2015/06/chart">
+  <c:date1904 val="0"/>
+  <c:lang val="es-ES"/>
+  <c:roundedCorners val="0"/>
+  <mc:AlternateContent xmlns:mc="http://schemas.openxmlformats.org/markup-compatibility/2006">
+    <mc:Choice xmlns:c14="http://schemas.microsoft.com/office/drawing/2007/8/2/chart" Requires="c14">
+      <c14:style val="102"/>
+    </mc:Choice>
+    <mc:Fallback>
+      <c:style val="2"/>
+    </mc:Fallback>
+  </mc:AlternateContent>
+  <c:chart>
+    <c:autoTitleDeleted val="1"/>
+    <c:plotArea>
+      <c:layout/>
+      <c:barChart>
+        <c:barDir val="col"/>
+        <c:grouping val="clustered"/>
+        <c:varyColors val="0"/>
+        <c:ser>
+          <c:idx val="0"/>
+          <c:order val="0"/>
+          <c:tx>
+            <c:strRef>
+              <c:f>Hoja1!$B$1</c:f>
+              <c:strCache>
+                <c:ptCount val="1"/>
+                <c:pt idx="0">
+                  <c:v>Tiempo planteado</c:v>
+                </c:pt>
+              </c:strCache>
+            </c:strRef>
+          </c:tx>
+          <c:spPr>
+            <a:solidFill>
+              <a:schemeClr val="accent1"/>
+            </a:solidFill>
+            <a:ln>
+              <a:noFill/>
+            </a:ln>
+            <a:effectLst/>
+          </c:spPr>
+          <c:invertIfNegative val="0"/>
+          <c:cat>
+            <c:strRef>
+              <c:f>Hoja1!$A$2</c:f>
+              <c:strCache>
+                <c:ptCount val="1"/>
+                <c:pt idx="0">
+                  <c:v>Requisitos</c:v>
+                </c:pt>
+              </c:strCache>
+            </c:strRef>
+          </c:cat>
+          <c:val>
+            <c:numRef>
+              <c:f>Hoja1!$B$2</c:f>
+              <c:numCache>
+                <c:formatCode>General</c:formatCode>
+                <c:ptCount val="1"/>
+                <c:pt idx="0">
+                  <c:v>5</c:v>
+                </c:pt>
+              </c:numCache>
+            </c:numRef>
+          </c:val>
+          <c:extLst>
+            <c:ext xmlns:c16="http://schemas.microsoft.com/office/drawing/2014/chart" uri="{C3380CC4-5D6E-409C-BE32-E72D297353CC}">
+              <c16:uniqueId val="{00000000-BCDA-4670-A4ED-F89BDDDC9FF2}"/>
+            </c:ext>
+          </c:extLst>
+        </c:ser>
+        <c:ser>
+          <c:idx val="1"/>
+          <c:order val="1"/>
+          <c:tx>
+            <c:strRef>
+              <c:f>Hoja1!$C$1</c:f>
+              <c:strCache>
+                <c:ptCount val="1"/>
+                <c:pt idx="0">
+                  <c:v>Tiempo real</c:v>
+                </c:pt>
+              </c:strCache>
+            </c:strRef>
+          </c:tx>
+          <c:spPr>
+            <a:solidFill>
+              <a:schemeClr val="accent2"/>
+            </a:solidFill>
+            <a:ln>
+              <a:noFill/>
+            </a:ln>
+            <a:effectLst/>
+          </c:spPr>
+          <c:invertIfNegative val="0"/>
+          <c:cat>
+            <c:strRef>
+              <c:f>Hoja1!$A$2</c:f>
+              <c:strCache>
+                <c:ptCount val="1"/>
+                <c:pt idx="0">
+                  <c:v>Requisitos</c:v>
+                </c:pt>
+              </c:strCache>
+            </c:strRef>
+          </c:cat>
+          <c:val>
+            <c:numRef>
+              <c:f>Hoja1!$C$2</c:f>
+              <c:numCache>
+                <c:formatCode>General</c:formatCode>
+                <c:ptCount val="1"/>
+                <c:pt idx="0">
+                  <c:v>9</c:v>
+                </c:pt>
+              </c:numCache>
+            </c:numRef>
+          </c:val>
+          <c:extLst>
+            <c:ext xmlns:c16="http://schemas.microsoft.com/office/drawing/2014/chart" uri="{C3380CC4-5D6E-409C-BE32-E72D297353CC}">
+              <c16:uniqueId val="{00000001-BCDA-4670-A4ED-F89BDDDC9FF2}"/>
+            </c:ext>
+          </c:extLst>
+        </c:ser>
+        <c:dLbls>
+          <c:showLegendKey val="0"/>
+          <c:showVal val="0"/>
+          <c:showCatName val="0"/>
+          <c:showSerName val="0"/>
+          <c:showPercent val="0"/>
+          <c:showBubbleSize val="0"/>
+        </c:dLbls>
+        <c:gapWidth val="219"/>
+        <c:overlap val="-27"/>
+        <c:axId val="227224784"/>
+        <c:axId val="164376480"/>
+      </c:barChart>
+      <c:catAx>
+        <c:axId val="227224784"/>
+        <c:scaling>
+          <c:orientation val="minMax"/>
+        </c:scaling>
+        <c:delete val="0"/>
+        <c:axPos val="b"/>
+        <c:numFmt formatCode="General" sourceLinked="1"/>
+        <c:majorTickMark val="none"/>
+        <c:minorTickMark val="none"/>
+        <c:tickLblPos val="nextTo"/>
+        <c:spPr>
+          <a:noFill/>
+          <a:ln w="9525" cap="flat" cmpd="sng" algn="ctr">
+            <a:solidFill>
+              <a:schemeClr val="tx1">
+                <a:lumMod val="15000"/>
+                <a:lumOff val="85000"/>
+              </a:schemeClr>
+            </a:solidFill>
+            <a:round/>
+          </a:ln>
+          <a:effectLst/>
+        </c:spPr>
+        <c:txPr>
+          <a:bodyPr rot="-60000000" spcFirstLastPara="1" vertOverflow="ellipsis" vert="horz" wrap="square" anchor="ctr" anchorCtr="1"/>
+          <a:lstStyle/>
+          <a:p>
+            <a:pPr>
+              <a:defRPr sz="900" b="0" i="0" u="none" strike="noStrike" kern="1200" baseline="0">
+                <a:solidFill>
+                  <a:schemeClr val="tx1">
+                    <a:lumMod val="65000"/>
+                    <a:lumOff val="35000"/>
+                  </a:schemeClr>
+                </a:solidFill>
+                <a:latin typeface="+mn-lt"/>
+                <a:ea typeface="+mn-ea"/>
+                <a:cs typeface="+mn-cs"/>
+              </a:defRPr>
+            </a:pPr>
+            <a:endParaRPr lang="es-CO"/>
+          </a:p>
+        </c:txPr>
+        <c:crossAx val="164376480"/>
+        <c:crosses val="autoZero"/>
+        <c:auto val="1"/>
+        <c:lblAlgn val="ctr"/>
+        <c:lblOffset val="100"/>
+        <c:noMultiLvlLbl val="0"/>
+      </c:catAx>
+      <c:valAx>
+        <c:axId val="164376480"/>
+        <c:scaling>
+          <c:orientation val="minMax"/>
+        </c:scaling>
+        <c:delete val="0"/>
+        <c:axPos val="l"/>
+        <c:majorGridlines>
+          <c:spPr>
+            <a:ln w="9525" cap="flat" cmpd="sng" algn="ctr">
+              <a:solidFill>
+                <a:schemeClr val="tx1">
+                  <a:lumMod val="15000"/>
+                  <a:lumOff val="85000"/>
+                </a:schemeClr>
+              </a:solidFill>
+              <a:round/>
+            </a:ln>
+            <a:effectLst/>
+          </c:spPr>
+        </c:majorGridlines>
+        <c:numFmt formatCode="General" sourceLinked="1"/>
+        <c:majorTickMark val="none"/>
+        <c:minorTickMark val="none"/>
+        <c:tickLblPos val="nextTo"/>
+        <c:spPr>
+          <a:noFill/>
+          <a:ln>
+            <a:noFill/>
+          </a:ln>
+          <a:effectLst/>
+        </c:spPr>
+        <c:txPr>
+          <a:bodyPr rot="-60000000" spcFirstLastPara="1" vertOverflow="ellipsis" vert="horz" wrap="square" anchor="ctr" anchorCtr="1"/>
+          <a:lstStyle/>
+          <a:p>
+            <a:pPr>
+              <a:defRPr sz="900" b="0" i="0" u="none" strike="noStrike" kern="1200" baseline="0">
+                <a:solidFill>
+                  <a:schemeClr val="tx1">
+                    <a:lumMod val="65000"/>
+                    <a:lumOff val="35000"/>
+                  </a:schemeClr>
+                </a:solidFill>
+                <a:latin typeface="+mn-lt"/>
+                <a:ea typeface="+mn-ea"/>
+                <a:cs typeface="+mn-cs"/>
+              </a:defRPr>
+            </a:pPr>
+            <a:endParaRPr lang="es-CO"/>
+          </a:p>
+        </c:txPr>
+        <c:crossAx val="227224784"/>
+        <c:crosses val="autoZero"/>
+        <c:crossBetween val="between"/>
+      </c:valAx>
+      <c:spPr>
+        <a:noFill/>
+        <a:ln>
+          <a:noFill/>
+        </a:ln>
+        <a:effectLst/>
+      </c:spPr>
+    </c:plotArea>
+    <c:legend>
+      <c:legendPos val="b"/>
+      <c:overlay val="0"/>
+      <c:spPr>
+        <a:noFill/>
+        <a:ln>
+          <a:noFill/>
+        </a:ln>
+        <a:effectLst/>
+      </c:spPr>
+      <c:txPr>
+        <a:bodyPr rot="0" spcFirstLastPara="1" vertOverflow="ellipsis" vert="horz" wrap="square" anchor="ctr" anchorCtr="1"/>
+        <a:lstStyle/>
+        <a:p>
+          <a:pPr>
+            <a:defRPr sz="900" b="0" i="0" u="none" strike="noStrike" kern="1200" baseline="0">
+              <a:solidFill>
+                <a:schemeClr val="tx1">
+                  <a:lumMod val="65000"/>
+                  <a:lumOff val="35000"/>
+                </a:schemeClr>
+              </a:solidFill>
+              <a:latin typeface="+mn-lt"/>
+              <a:ea typeface="+mn-ea"/>
+              <a:cs typeface="+mn-cs"/>
+            </a:defRPr>
+          </a:pPr>
+          <a:endParaRPr lang="es-CO"/>
+        </a:p>
+      </c:txPr>
+    </c:legend>
+    <c:plotVisOnly val="1"/>
+    <c:dispBlanksAs val="gap"/>
+    <c:extLst>
+      <c:ext xmlns:c16r3="http://schemas.microsoft.com/office/drawing/2017/03/chart" uri="{56B9EC1D-385E-4148-901F-78D8002777C0}">
+        <c16r3:dataDisplayOptions16>
+          <c16r3:dispNaAsBlank val="1"/>
+        </c16r3:dataDisplayOptions16>
+      </c:ext>
+    </c:extLst>
+    <c:showDLblsOverMax val="0"/>
+  </c:chart>
+  <c:spPr>
+    <a:solidFill>
+      <a:schemeClr val="bg1"/>
+    </a:solidFill>
+    <a:ln w="9525" cap="flat" cmpd="sng" algn="ctr">
+      <a:solidFill>
+        <a:schemeClr val="tx1">
+          <a:lumMod val="15000"/>
+          <a:lumOff val="85000"/>
+        </a:schemeClr>
+      </a:solidFill>
+      <a:round/>
+    </a:ln>
+    <a:effectLst/>
+  </c:spPr>
+  <c:txPr>
+    <a:bodyPr/>
+    <a:lstStyle/>
+    <a:p>
+      <a:pPr>
+        <a:defRPr/>
+      </a:pPr>
+      <a:endParaRPr lang="es-CO"/>
+    </a:p>
+  </c:txPr>
+  <c:externalData r:id="rId3">
+    <c:autoUpdate val="0"/>
+  </c:externalData>
+</c:chartSpace>
+</file>
+
+<file path=word/charts/chart7.xml><?xml version="1.0" encoding="utf-8"?>
+<c:chartSpace xmlns:c="http://schemas.openxmlformats.org/drawingml/2006/chart" xmlns:a="http://schemas.openxmlformats.org/drawingml/2006/main" xmlns:r="http://schemas.openxmlformats.org/officeDocument/2006/relationships" xmlns:c16r2="http://schemas.microsoft.com/office/drawing/2015/06/chart">
+  <c:date1904 val="0"/>
+  <c:lang val="es-ES"/>
+  <c:roundedCorners val="0"/>
+  <mc:AlternateContent xmlns:mc="http://schemas.openxmlformats.org/markup-compatibility/2006">
+    <mc:Choice xmlns:c14="http://schemas.microsoft.com/office/drawing/2007/8/2/chart" Requires="c14">
+      <c14:style val="102"/>
+    </mc:Choice>
+    <mc:Fallback>
+      <c:style val="2"/>
+    </mc:Fallback>
+  </mc:AlternateContent>
+  <c:chart>
+    <c:autoTitleDeleted val="1"/>
+    <c:plotArea>
+      <c:layout/>
+      <c:barChart>
+        <c:barDir val="col"/>
+        <c:grouping val="clustered"/>
+        <c:varyColors val="0"/>
+        <c:ser>
+          <c:idx val="0"/>
+          <c:order val="0"/>
+          <c:tx>
+            <c:strRef>
+              <c:f>Hoja1!$B$1</c:f>
+              <c:strCache>
+                <c:ptCount val="1"/>
+                <c:pt idx="0">
+                  <c:v>Tiempo planteado</c:v>
+                </c:pt>
+              </c:strCache>
+            </c:strRef>
+          </c:tx>
+          <c:spPr>
+            <a:solidFill>
+              <a:schemeClr val="accent1"/>
+            </a:solidFill>
+            <a:ln>
+              <a:noFill/>
+            </a:ln>
+            <a:effectLst/>
+          </c:spPr>
+          <c:invertIfNegative val="0"/>
+          <c:cat>
+            <c:strRef>
+              <c:f>Hoja1!$A$2</c:f>
+              <c:strCache>
+                <c:ptCount val="1"/>
+                <c:pt idx="0">
+                  <c:v>Diseño</c:v>
+                </c:pt>
+              </c:strCache>
+            </c:strRef>
+          </c:cat>
+          <c:val>
+            <c:numRef>
+              <c:f>Hoja1!$B$2</c:f>
+              <c:numCache>
+                <c:formatCode>General</c:formatCode>
+                <c:ptCount val="1"/>
+                <c:pt idx="0">
+                  <c:v>8</c:v>
+                </c:pt>
+              </c:numCache>
+            </c:numRef>
+          </c:val>
+          <c:extLst>
+            <c:ext xmlns:c16="http://schemas.microsoft.com/office/drawing/2014/chart" uri="{C3380CC4-5D6E-409C-BE32-E72D297353CC}">
+              <c16:uniqueId val="{00000000-9672-4E36-B6EB-3BC6E8A5A302}"/>
+            </c:ext>
+          </c:extLst>
+        </c:ser>
+        <c:ser>
+          <c:idx val="1"/>
+          <c:order val="1"/>
+          <c:tx>
+            <c:strRef>
+              <c:f>Hoja1!$C$1</c:f>
+              <c:strCache>
+                <c:ptCount val="1"/>
+                <c:pt idx="0">
+                  <c:v>Tiempo real</c:v>
+                </c:pt>
+              </c:strCache>
+            </c:strRef>
+          </c:tx>
+          <c:spPr>
+            <a:solidFill>
+              <a:schemeClr val="accent2"/>
+            </a:solidFill>
+            <a:ln>
+              <a:noFill/>
+            </a:ln>
+            <a:effectLst/>
+          </c:spPr>
+          <c:invertIfNegative val="0"/>
+          <c:cat>
+            <c:strRef>
+              <c:f>Hoja1!$A$2</c:f>
+              <c:strCache>
+                <c:ptCount val="1"/>
+                <c:pt idx="0">
+                  <c:v>Diseño</c:v>
+                </c:pt>
+              </c:strCache>
+            </c:strRef>
+          </c:cat>
+          <c:val>
+            <c:numRef>
+              <c:f>Hoja1!$C$2</c:f>
+              <c:numCache>
+                <c:formatCode>General</c:formatCode>
+                <c:ptCount val="1"/>
+                <c:pt idx="0">
+                  <c:v>12</c:v>
+                </c:pt>
+              </c:numCache>
+            </c:numRef>
+          </c:val>
+          <c:extLst>
+            <c:ext xmlns:c16="http://schemas.microsoft.com/office/drawing/2014/chart" uri="{C3380CC4-5D6E-409C-BE32-E72D297353CC}">
+              <c16:uniqueId val="{00000001-9672-4E36-B6EB-3BC6E8A5A302}"/>
+            </c:ext>
+          </c:extLst>
+        </c:ser>
+        <c:dLbls>
+          <c:showLegendKey val="0"/>
+          <c:showVal val="0"/>
+          <c:showCatName val="0"/>
+          <c:showSerName val="0"/>
+          <c:showPercent val="0"/>
+          <c:showBubbleSize val="0"/>
+        </c:dLbls>
+        <c:gapWidth val="219"/>
+        <c:overlap val="-27"/>
+        <c:axId val="227233184"/>
+        <c:axId val="227573760"/>
+      </c:barChart>
+      <c:catAx>
+        <c:axId val="227233184"/>
+        <c:scaling>
+          <c:orientation val="minMax"/>
+        </c:scaling>
+        <c:delete val="0"/>
+        <c:axPos val="b"/>
+        <c:numFmt formatCode="General" sourceLinked="1"/>
+        <c:majorTickMark val="none"/>
+        <c:minorTickMark val="none"/>
+        <c:tickLblPos val="nextTo"/>
+        <c:spPr>
+          <a:noFill/>
+          <a:ln w="9525" cap="flat" cmpd="sng" algn="ctr">
+            <a:solidFill>
+              <a:schemeClr val="tx1">
+                <a:lumMod val="15000"/>
+                <a:lumOff val="85000"/>
+              </a:schemeClr>
+            </a:solidFill>
+            <a:round/>
+          </a:ln>
+          <a:effectLst/>
+        </c:spPr>
+        <c:txPr>
+          <a:bodyPr rot="-60000000" spcFirstLastPara="1" vertOverflow="ellipsis" vert="horz" wrap="square" anchor="ctr" anchorCtr="1"/>
+          <a:lstStyle/>
+          <a:p>
+            <a:pPr>
+              <a:defRPr sz="900" b="0" i="0" u="none" strike="noStrike" kern="1200" baseline="0">
+                <a:solidFill>
+                  <a:schemeClr val="tx1">
+                    <a:lumMod val="65000"/>
+                    <a:lumOff val="35000"/>
+                  </a:schemeClr>
+                </a:solidFill>
+                <a:latin typeface="+mn-lt"/>
+                <a:ea typeface="+mn-ea"/>
+                <a:cs typeface="+mn-cs"/>
+              </a:defRPr>
+            </a:pPr>
+            <a:endParaRPr lang="es-CO"/>
+          </a:p>
+        </c:txPr>
+        <c:crossAx val="227573760"/>
+        <c:crosses val="autoZero"/>
+        <c:auto val="1"/>
+        <c:lblAlgn val="ctr"/>
+        <c:lblOffset val="100"/>
+        <c:noMultiLvlLbl val="0"/>
+      </c:catAx>
+      <c:valAx>
+        <c:axId val="227573760"/>
+        <c:scaling>
+          <c:orientation val="minMax"/>
+        </c:scaling>
+        <c:delete val="0"/>
+        <c:axPos val="l"/>
+        <c:majorGridlines>
+          <c:spPr>
+            <a:ln w="9525" cap="flat" cmpd="sng" algn="ctr">
+              <a:solidFill>
+                <a:schemeClr val="tx1">
+                  <a:lumMod val="15000"/>
+                  <a:lumOff val="85000"/>
+                </a:schemeClr>
+              </a:solidFill>
+              <a:round/>
+            </a:ln>
+            <a:effectLst/>
+          </c:spPr>
+        </c:majorGridlines>
+        <c:numFmt formatCode="General" sourceLinked="1"/>
+        <c:majorTickMark val="none"/>
+        <c:minorTickMark val="none"/>
+        <c:tickLblPos val="nextTo"/>
+        <c:spPr>
+          <a:noFill/>
+          <a:ln>
+            <a:noFill/>
+          </a:ln>
+          <a:effectLst/>
+        </c:spPr>
+        <c:txPr>
+          <a:bodyPr rot="-60000000" spcFirstLastPara="1" vertOverflow="ellipsis" vert="horz" wrap="square" anchor="ctr" anchorCtr="1"/>
+          <a:lstStyle/>
+          <a:p>
+            <a:pPr>
+              <a:defRPr sz="900" b="0" i="0" u="none" strike="noStrike" kern="1200" baseline="0">
+                <a:solidFill>
+                  <a:schemeClr val="tx1">
+                    <a:lumMod val="65000"/>
+                    <a:lumOff val="35000"/>
+                  </a:schemeClr>
+                </a:solidFill>
+                <a:latin typeface="+mn-lt"/>
+                <a:ea typeface="+mn-ea"/>
+                <a:cs typeface="+mn-cs"/>
+              </a:defRPr>
+            </a:pPr>
+            <a:endParaRPr lang="es-CO"/>
+          </a:p>
+        </c:txPr>
+        <c:crossAx val="227233184"/>
+        <c:crosses val="autoZero"/>
+        <c:crossBetween val="between"/>
+      </c:valAx>
+      <c:spPr>
+        <a:noFill/>
+        <a:ln>
+          <a:noFill/>
+        </a:ln>
+        <a:effectLst/>
+      </c:spPr>
+    </c:plotArea>
+    <c:legend>
+      <c:legendPos val="b"/>
+      <c:overlay val="0"/>
+      <c:spPr>
+        <a:noFill/>
+        <a:ln>
+          <a:noFill/>
+        </a:ln>
+        <a:effectLst/>
+      </c:spPr>
+      <c:txPr>
+        <a:bodyPr rot="0" spcFirstLastPara="1" vertOverflow="ellipsis" vert="horz" wrap="square" anchor="ctr" anchorCtr="1"/>
+        <a:lstStyle/>
+        <a:p>
+          <a:pPr>
+            <a:defRPr sz="900" b="0" i="0" u="none" strike="noStrike" kern="1200" baseline="0">
+              <a:solidFill>
+                <a:schemeClr val="tx1">
+                  <a:lumMod val="65000"/>
+                  <a:lumOff val="35000"/>
+                </a:schemeClr>
+              </a:solidFill>
+              <a:latin typeface="+mn-lt"/>
+              <a:ea typeface="+mn-ea"/>
+              <a:cs typeface="+mn-cs"/>
+            </a:defRPr>
+          </a:pPr>
+          <a:endParaRPr lang="es-CO"/>
+        </a:p>
+      </c:txPr>
+    </c:legend>
+    <c:plotVisOnly val="1"/>
+    <c:dispBlanksAs val="gap"/>
+    <c:extLst>
+      <c:ext xmlns:c16r3="http://schemas.microsoft.com/office/drawing/2017/03/chart" uri="{56B9EC1D-385E-4148-901F-78D8002777C0}">
+        <c16r3:dataDisplayOptions16>
+          <c16r3:dispNaAsBlank val="1"/>
+        </c16r3:dataDisplayOptions16>
+      </c:ext>
+    </c:extLst>
+    <c:showDLblsOverMax val="0"/>
+  </c:chart>
+  <c:spPr>
+    <a:solidFill>
+      <a:schemeClr val="bg1"/>
+    </a:solidFill>
+    <a:ln w="9525" cap="flat" cmpd="sng" algn="ctr">
+      <a:solidFill>
+        <a:schemeClr val="tx1">
+          <a:lumMod val="15000"/>
+          <a:lumOff val="85000"/>
+        </a:schemeClr>
+      </a:solidFill>
+      <a:round/>
+    </a:ln>
+    <a:effectLst/>
+  </c:spPr>
+  <c:txPr>
+    <a:bodyPr/>
+    <a:lstStyle/>
+    <a:p>
+      <a:pPr>
+        <a:defRPr/>
+      </a:pPr>
+      <a:endParaRPr lang="es-CO"/>
+    </a:p>
+  </c:txPr>
+  <c:externalData r:id="rId3">
+    <c:autoUpdate val="0"/>
+  </c:externalData>
+</c:chartSpace>
+</file>
+
+<file path=word/charts/chart8.xml><?xml version="1.0" encoding="utf-8"?>
+<c:chartSpace xmlns:c="http://schemas.openxmlformats.org/drawingml/2006/chart" xmlns:a="http://schemas.openxmlformats.org/drawingml/2006/main" xmlns:r="http://schemas.openxmlformats.org/officeDocument/2006/relationships" xmlns:c16r2="http://schemas.microsoft.com/office/drawing/2015/06/chart">
+  <c:date1904 val="0"/>
+  <c:lang val="es-ES"/>
+  <c:roundedCorners val="0"/>
+  <mc:AlternateContent xmlns:mc="http://schemas.openxmlformats.org/markup-compatibility/2006">
+    <mc:Choice xmlns:c14="http://schemas.microsoft.com/office/drawing/2007/8/2/chart" Requires="c14">
+      <c14:style val="102"/>
+    </mc:Choice>
+    <mc:Fallback>
+      <c:style val="2"/>
+    </mc:Fallback>
+  </mc:AlternateContent>
+  <c:chart>
+    <c:autoTitleDeleted val="1"/>
+    <c:plotArea>
+      <c:layout/>
+      <c:barChart>
+        <c:barDir val="col"/>
+        <c:grouping val="clustered"/>
+        <c:varyColors val="0"/>
+        <c:ser>
+          <c:idx val="0"/>
+          <c:order val="0"/>
+          <c:tx>
+            <c:strRef>
+              <c:f>Hoja1!$B$1</c:f>
+              <c:strCache>
+                <c:ptCount val="1"/>
+                <c:pt idx="0">
+                  <c:v>Tiempo planeado</c:v>
+                </c:pt>
+              </c:strCache>
+            </c:strRef>
+          </c:tx>
+          <c:spPr>
+            <a:solidFill>
+              <a:schemeClr val="accent1"/>
+            </a:solidFill>
+            <a:ln>
+              <a:noFill/>
+            </a:ln>
+            <a:effectLst/>
+          </c:spPr>
+          <c:invertIfNegative val="0"/>
+          <c:cat>
+            <c:strRef>
+              <c:f>Hoja1!$A$2</c:f>
+              <c:strCache>
+                <c:ptCount val="1"/>
+                <c:pt idx="0">
+                  <c:v>Implementación</c:v>
+                </c:pt>
+              </c:strCache>
+            </c:strRef>
+          </c:cat>
+          <c:val>
+            <c:numRef>
+              <c:f>Hoja1!$B$2</c:f>
+              <c:numCache>
+                <c:formatCode>General</c:formatCode>
+                <c:ptCount val="1"/>
+                <c:pt idx="0">
+                  <c:v>15</c:v>
+                </c:pt>
+              </c:numCache>
+            </c:numRef>
+          </c:val>
+          <c:extLst>
+            <c:ext xmlns:c16="http://schemas.microsoft.com/office/drawing/2014/chart" uri="{C3380CC4-5D6E-409C-BE32-E72D297353CC}">
+              <c16:uniqueId val="{00000000-B2DD-4207-803F-782B4721DD61}"/>
+            </c:ext>
+          </c:extLst>
+        </c:ser>
+        <c:ser>
+          <c:idx val="1"/>
+          <c:order val="1"/>
+          <c:tx>
+            <c:strRef>
+              <c:f>Hoja1!$C$1</c:f>
+              <c:strCache>
+                <c:ptCount val="1"/>
+                <c:pt idx="0">
+                  <c:v>Tiempo real</c:v>
+                </c:pt>
+              </c:strCache>
+            </c:strRef>
+          </c:tx>
+          <c:spPr>
+            <a:solidFill>
+              <a:schemeClr val="accent2"/>
+            </a:solidFill>
+            <a:ln>
+              <a:noFill/>
+            </a:ln>
+            <a:effectLst/>
+          </c:spPr>
+          <c:invertIfNegative val="0"/>
+          <c:cat>
+            <c:strRef>
+              <c:f>Hoja1!$A$2</c:f>
+              <c:strCache>
+                <c:ptCount val="1"/>
+                <c:pt idx="0">
+                  <c:v>Implementación</c:v>
+                </c:pt>
+              </c:strCache>
+            </c:strRef>
+          </c:cat>
+          <c:val>
+            <c:numRef>
+              <c:f>Hoja1!$C$2</c:f>
+              <c:numCache>
+                <c:formatCode>General</c:formatCode>
+                <c:ptCount val="1"/>
+                <c:pt idx="0">
+                  <c:v>20</c:v>
+                </c:pt>
+              </c:numCache>
+            </c:numRef>
+          </c:val>
+          <c:extLst>
+            <c:ext xmlns:c16="http://schemas.microsoft.com/office/drawing/2014/chart" uri="{C3380CC4-5D6E-409C-BE32-E72D297353CC}">
+              <c16:uniqueId val="{00000001-B2DD-4207-803F-782B4721DD61}"/>
+            </c:ext>
+          </c:extLst>
+        </c:ser>
+        <c:dLbls>
+          <c:showLegendKey val="0"/>
+          <c:showVal val="0"/>
+          <c:showCatName val="0"/>
+          <c:showSerName val="0"/>
+          <c:showPercent val="0"/>
+          <c:showBubbleSize val="0"/>
+        </c:dLbls>
+        <c:gapWidth val="219"/>
+        <c:overlap val="-27"/>
+        <c:axId val="351953712"/>
+        <c:axId val="164109056"/>
+      </c:barChart>
+      <c:catAx>
+        <c:axId val="351953712"/>
+        <c:scaling>
+          <c:orientation val="minMax"/>
+        </c:scaling>
+        <c:delete val="0"/>
+        <c:axPos val="b"/>
+        <c:numFmt formatCode="General" sourceLinked="1"/>
+        <c:majorTickMark val="none"/>
+        <c:minorTickMark val="none"/>
+        <c:tickLblPos val="nextTo"/>
+        <c:spPr>
+          <a:noFill/>
+          <a:ln w="9525" cap="flat" cmpd="sng" algn="ctr">
+            <a:solidFill>
+              <a:schemeClr val="tx1">
+                <a:lumMod val="15000"/>
+                <a:lumOff val="85000"/>
+              </a:schemeClr>
+            </a:solidFill>
+            <a:round/>
+          </a:ln>
+          <a:effectLst/>
+        </c:spPr>
+        <c:txPr>
+          <a:bodyPr rot="-60000000" spcFirstLastPara="1" vertOverflow="ellipsis" vert="horz" wrap="square" anchor="ctr" anchorCtr="1"/>
+          <a:lstStyle/>
+          <a:p>
+            <a:pPr>
+              <a:defRPr sz="900" b="0" i="0" u="none" strike="noStrike" kern="1200" baseline="0">
+                <a:solidFill>
+                  <a:schemeClr val="tx1">
+                    <a:lumMod val="65000"/>
+                    <a:lumOff val="35000"/>
+                  </a:schemeClr>
+                </a:solidFill>
+                <a:latin typeface="+mn-lt"/>
+                <a:ea typeface="+mn-ea"/>
+                <a:cs typeface="+mn-cs"/>
+              </a:defRPr>
+            </a:pPr>
+            <a:endParaRPr lang="es-CO"/>
+          </a:p>
+        </c:txPr>
+        <c:crossAx val="164109056"/>
+        <c:crosses val="autoZero"/>
+        <c:auto val="1"/>
+        <c:lblAlgn val="ctr"/>
+        <c:lblOffset val="100"/>
+        <c:noMultiLvlLbl val="0"/>
+      </c:catAx>
+      <c:valAx>
+        <c:axId val="164109056"/>
+        <c:scaling>
+          <c:orientation val="minMax"/>
+        </c:scaling>
+        <c:delete val="0"/>
+        <c:axPos val="l"/>
+        <c:majorGridlines>
+          <c:spPr>
+            <a:ln w="9525" cap="flat" cmpd="sng" algn="ctr">
+              <a:solidFill>
+                <a:schemeClr val="tx1">
+                  <a:lumMod val="15000"/>
+                  <a:lumOff val="85000"/>
+                </a:schemeClr>
+              </a:solidFill>
+              <a:round/>
+            </a:ln>
+            <a:effectLst/>
+          </c:spPr>
+        </c:majorGridlines>
+        <c:numFmt formatCode="General" sourceLinked="1"/>
+        <c:majorTickMark val="none"/>
+        <c:minorTickMark val="none"/>
+        <c:tickLblPos val="nextTo"/>
+        <c:spPr>
+          <a:noFill/>
+          <a:ln>
+            <a:noFill/>
+          </a:ln>
+          <a:effectLst/>
+        </c:spPr>
+        <c:txPr>
+          <a:bodyPr rot="-60000000" spcFirstLastPara="1" vertOverflow="ellipsis" vert="horz" wrap="square" anchor="ctr" anchorCtr="1"/>
+          <a:lstStyle/>
+          <a:p>
+            <a:pPr>
+              <a:defRPr sz="900" b="0" i="0" u="none" strike="noStrike" kern="1200" baseline="0">
+                <a:solidFill>
+                  <a:schemeClr val="tx1">
+                    <a:lumMod val="65000"/>
+                    <a:lumOff val="35000"/>
+                  </a:schemeClr>
+                </a:solidFill>
+                <a:latin typeface="+mn-lt"/>
+                <a:ea typeface="+mn-ea"/>
+                <a:cs typeface="+mn-cs"/>
+              </a:defRPr>
+            </a:pPr>
+            <a:endParaRPr lang="es-CO"/>
+          </a:p>
+        </c:txPr>
+        <c:crossAx val="351953712"/>
+        <c:crosses val="autoZero"/>
+        <c:crossBetween val="between"/>
+      </c:valAx>
+      <c:spPr>
+        <a:noFill/>
+        <a:ln>
+          <a:noFill/>
+        </a:ln>
+        <a:effectLst/>
+      </c:spPr>
+    </c:plotArea>
+    <c:legend>
+      <c:legendPos val="b"/>
+      <c:overlay val="0"/>
+      <c:spPr>
+        <a:noFill/>
+        <a:ln>
+          <a:noFill/>
+        </a:ln>
+        <a:effectLst/>
+      </c:spPr>
+      <c:txPr>
+        <a:bodyPr rot="0" spcFirstLastPara="1" vertOverflow="ellipsis" vert="horz" wrap="square" anchor="ctr" anchorCtr="1"/>
+        <a:lstStyle/>
+        <a:p>
+          <a:pPr>
+            <a:defRPr sz="900" b="0" i="0" u="none" strike="noStrike" kern="1200" baseline="0">
+              <a:solidFill>
+                <a:schemeClr val="tx1">
+                  <a:lumMod val="65000"/>
+                  <a:lumOff val="35000"/>
+                </a:schemeClr>
+              </a:solidFill>
+              <a:latin typeface="+mn-lt"/>
+              <a:ea typeface="+mn-ea"/>
+              <a:cs typeface="+mn-cs"/>
+            </a:defRPr>
+          </a:pPr>
+          <a:endParaRPr lang="es-CO"/>
+        </a:p>
+      </c:txPr>
+    </c:legend>
+    <c:plotVisOnly val="1"/>
+    <c:dispBlanksAs val="gap"/>
+    <c:extLst>
+      <c:ext xmlns:c16r3="http://schemas.microsoft.com/office/drawing/2017/03/chart" uri="{56B9EC1D-385E-4148-901F-78D8002777C0}">
+        <c16r3:dataDisplayOptions16>
+          <c16r3:dispNaAsBlank val="1"/>
+        </c16r3:dataDisplayOptions16>
+      </c:ext>
+    </c:extLst>
+    <c:showDLblsOverMax val="0"/>
+  </c:chart>
+  <c:spPr>
+    <a:solidFill>
+      <a:schemeClr val="bg1"/>
+    </a:solidFill>
+    <a:ln w="9525" cap="flat" cmpd="sng" algn="ctr">
+      <a:solidFill>
+        <a:schemeClr val="tx1">
+          <a:lumMod val="15000"/>
+          <a:lumOff val="85000"/>
+        </a:schemeClr>
+      </a:solidFill>
+      <a:round/>
+    </a:ln>
+    <a:effectLst/>
+  </c:spPr>
+  <c:txPr>
+    <a:bodyPr/>
+    <a:lstStyle/>
+    <a:p>
+      <a:pPr>
+        <a:defRPr/>
+      </a:pPr>
+      <a:endParaRPr lang="es-CO"/>
+    </a:p>
+  </c:txPr>
+  <c:externalData r:id="rId3">
+    <c:autoUpdate val="0"/>
+  </c:externalData>
+</c:chartSpace>
+</file>
+
+<file path=word/charts/chart9.xml><?xml version="1.0" encoding="utf-8"?>
+<c:chartSpace xmlns:c="http://schemas.openxmlformats.org/drawingml/2006/chart" xmlns:a="http://schemas.openxmlformats.org/drawingml/2006/main" xmlns:r="http://schemas.openxmlformats.org/officeDocument/2006/relationships" xmlns:c16r2="http://schemas.microsoft.com/office/drawing/2015/06/chart">
+  <c:date1904 val="0"/>
+  <c:lang val="es-ES"/>
+  <c:roundedCorners val="0"/>
+  <mc:AlternateContent xmlns:mc="http://schemas.openxmlformats.org/markup-compatibility/2006">
+    <mc:Choice xmlns:c14="http://schemas.microsoft.com/office/drawing/2007/8/2/chart" Requires="c14">
+      <c14:style val="102"/>
+    </mc:Choice>
+    <mc:Fallback>
+      <c:style val="2"/>
+    </mc:Fallback>
+  </mc:AlternateContent>
+  <c:chart>
+    <c:autoTitleDeleted val="1"/>
+    <c:plotArea>
+      <c:layout/>
+      <c:barChart>
+        <c:barDir val="col"/>
+        <c:grouping val="clustered"/>
+        <c:varyColors val="0"/>
+        <c:ser>
+          <c:idx val="0"/>
+          <c:order val="0"/>
+          <c:tx>
+            <c:strRef>
+              <c:f>Hoja1!$B$1</c:f>
+              <c:strCache>
+                <c:ptCount val="1"/>
+                <c:pt idx="0">
+                  <c:v>Tiempo planeado</c:v>
+                </c:pt>
+              </c:strCache>
+            </c:strRef>
+          </c:tx>
+          <c:spPr>
+            <a:solidFill>
+              <a:schemeClr val="accent1"/>
+            </a:solidFill>
+            <a:ln>
+              <a:noFill/>
+            </a:ln>
+            <a:effectLst/>
+          </c:spPr>
+          <c:invertIfNegative val="0"/>
+          <c:cat>
+            <c:strRef>
+              <c:f>Hoja1!$A$2</c:f>
+              <c:strCache>
+                <c:ptCount val="1"/>
+                <c:pt idx="0">
+                  <c:v>Pruebas</c:v>
+                </c:pt>
+              </c:strCache>
+            </c:strRef>
+          </c:cat>
+          <c:val>
+            <c:numRef>
+              <c:f>Hoja1!$B$2</c:f>
+              <c:numCache>
+                <c:formatCode>General</c:formatCode>
+                <c:ptCount val="1"/>
+                <c:pt idx="0">
+                  <c:v>10</c:v>
+                </c:pt>
+              </c:numCache>
+            </c:numRef>
+          </c:val>
+          <c:extLst>
+            <c:ext xmlns:c16="http://schemas.microsoft.com/office/drawing/2014/chart" uri="{C3380CC4-5D6E-409C-BE32-E72D297353CC}">
+              <c16:uniqueId val="{00000000-0910-446B-A4EC-0E6EB7DBF4FD}"/>
+            </c:ext>
+          </c:extLst>
+        </c:ser>
+        <c:ser>
+          <c:idx val="1"/>
+          <c:order val="1"/>
+          <c:tx>
+            <c:strRef>
+              <c:f>Hoja1!$C$1</c:f>
+              <c:strCache>
+                <c:ptCount val="1"/>
+                <c:pt idx="0">
+                  <c:v>Tiempo real</c:v>
+                </c:pt>
+              </c:strCache>
+            </c:strRef>
+          </c:tx>
+          <c:spPr>
+            <a:solidFill>
+              <a:schemeClr val="accent2"/>
+            </a:solidFill>
+            <a:ln>
+              <a:noFill/>
+            </a:ln>
+            <a:effectLst/>
+          </c:spPr>
+          <c:invertIfNegative val="0"/>
+          <c:cat>
+            <c:strRef>
+              <c:f>Hoja1!$A$2</c:f>
+              <c:strCache>
+                <c:ptCount val="1"/>
+                <c:pt idx="0">
+                  <c:v>Pruebas</c:v>
+                </c:pt>
+              </c:strCache>
+            </c:strRef>
+          </c:cat>
+          <c:val>
+            <c:numRef>
+              <c:f>Hoja1!$C$2</c:f>
+              <c:numCache>
+                <c:formatCode>General</c:formatCode>
+                <c:ptCount val="1"/>
+                <c:pt idx="0">
+                  <c:v>15</c:v>
+                </c:pt>
+              </c:numCache>
+            </c:numRef>
+          </c:val>
+          <c:extLst>
+            <c:ext xmlns:c16="http://schemas.microsoft.com/office/drawing/2014/chart" uri="{C3380CC4-5D6E-409C-BE32-E72D297353CC}">
+              <c16:uniqueId val="{00000001-0910-446B-A4EC-0E6EB7DBF4FD}"/>
+            </c:ext>
+          </c:extLst>
+        </c:ser>
+        <c:dLbls>
+          <c:showLegendKey val="0"/>
+          <c:showVal val="0"/>
+          <c:showCatName val="0"/>
+          <c:showSerName val="0"/>
+          <c:showPercent val="0"/>
+          <c:showBubbleSize val="0"/>
+        </c:dLbls>
+        <c:gapWidth val="219"/>
+        <c:overlap val="-27"/>
+        <c:axId val="223577552"/>
+        <c:axId val="355926416"/>
+      </c:barChart>
+      <c:catAx>
+        <c:axId val="223577552"/>
+        <c:scaling>
+          <c:orientation val="minMax"/>
+        </c:scaling>
+        <c:delete val="0"/>
+        <c:axPos val="b"/>
+        <c:numFmt formatCode="General" sourceLinked="1"/>
+        <c:majorTickMark val="none"/>
+        <c:minorTickMark val="none"/>
+        <c:tickLblPos val="nextTo"/>
+        <c:spPr>
+          <a:noFill/>
+          <a:ln w="9525" cap="flat" cmpd="sng" algn="ctr">
+            <a:solidFill>
+              <a:schemeClr val="tx1">
+                <a:lumMod val="15000"/>
+                <a:lumOff val="85000"/>
+              </a:schemeClr>
+            </a:solidFill>
+            <a:round/>
+          </a:ln>
+          <a:effectLst/>
+        </c:spPr>
+        <c:txPr>
+          <a:bodyPr rot="-60000000" spcFirstLastPara="1" vertOverflow="ellipsis" vert="horz" wrap="square" anchor="ctr" anchorCtr="1"/>
+          <a:lstStyle/>
+          <a:p>
+            <a:pPr>
+              <a:defRPr sz="900" b="0" i="0" u="none" strike="noStrike" kern="1200" baseline="0">
+                <a:solidFill>
+                  <a:schemeClr val="tx1">
+                    <a:lumMod val="65000"/>
+                    <a:lumOff val="35000"/>
+                  </a:schemeClr>
+                </a:solidFill>
+                <a:latin typeface="+mn-lt"/>
+                <a:ea typeface="+mn-ea"/>
+                <a:cs typeface="+mn-cs"/>
+              </a:defRPr>
+            </a:pPr>
+            <a:endParaRPr lang="es-CO"/>
+          </a:p>
+        </c:txPr>
+        <c:crossAx val="355926416"/>
+        <c:crosses val="autoZero"/>
+        <c:auto val="1"/>
+        <c:lblAlgn val="ctr"/>
+        <c:lblOffset val="100"/>
+        <c:noMultiLvlLbl val="0"/>
+      </c:catAx>
+      <c:valAx>
+        <c:axId val="355926416"/>
+        <c:scaling>
+          <c:orientation val="minMax"/>
+        </c:scaling>
+        <c:delete val="0"/>
+        <c:axPos val="l"/>
+        <c:majorGridlines>
+          <c:spPr>
+            <a:ln w="9525" cap="flat" cmpd="sng" algn="ctr">
+              <a:solidFill>
+                <a:schemeClr val="tx1">
+                  <a:lumMod val="15000"/>
+                  <a:lumOff val="85000"/>
+                </a:schemeClr>
+              </a:solidFill>
+              <a:round/>
+            </a:ln>
+            <a:effectLst/>
+          </c:spPr>
+        </c:majorGridlines>
+        <c:numFmt formatCode="General" sourceLinked="1"/>
+        <c:majorTickMark val="none"/>
+        <c:minorTickMark val="none"/>
+        <c:tickLblPos val="nextTo"/>
+        <c:spPr>
+          <a:noFill/>
+          <a:ln>
+            <a:noFill/>
+          </a:ln>
+          <a:effectLst/>
+        </c:spPr>
+        <c:txPr>
+          <a:bodyPr rot="-60000000" spcFirstLastPara="1" vertOverflow="ellipsis" vert="horz" wrap="square" anchor="ctr" anchorCtr="1"/>
+          <a:lstStyle/>
+          <a:p>
+            <a:pPr>
+              <a:defRPr sz="900" b="0" i="0" u="none" strike="noStrike" kern="1200" baseline="0">
+                <a:solidFill>
+                  <a:schemeClr val="tx1">
+                    <a:lumMod val="65000"/>
+                    <a:lumOff val="35000"/>
+                  </a:schemeClr>
+                </a:solidFill>
+                <a:latin typeface="+mn-lt"/>
+                <a:ea typeface="+mn-ea"/>
+                <a:cs typeface="+mn-cs"/>
+              </a:defRPr>
+            </a:pPr>
+            <a:endParaRPr lang="es-CO"/>
+          </a:p>
+        </c:txPr>
+        <c:crossAx val="223577552"/>
         <c:crosses val="autoZero"/>
         <c:crossBetween val="between"/>
       </c:valAx>
@@ -16350,6 +17939,166 @@
 </cs:colorStyle>
 </file>
 
+<file path=word/charts/colors6.xml><?xml version="1.0" encoding="utf-8"?>
+<cs:colorStyle xmlns:cs="http://schemas.microsoft.com/office/drawing/2012/chartStyle" xmlns:a="http://schemas.openxmlformats.org/drawingml/2006/main" meth="cycle" id="10">
+  <a:schemeClr val="accent1"/>
+  <a:schemeClr val="accent2"/>
+  <a:schemeClr val="accent3"/>
+  <a:schemeClr val="accent4"/>
+  <a:schemeClr val="accent5"/>
+  <a:schemeClr val="accent6"/>
+  <cs:variation/>
+  <cs:variation>
+    <a:lumMod val="60000"/>
+  </cs:variation>
+  <cs:variation>
+    <a:lumMod val="80000"/>
+    <a:lumOff val="20000"/>
+  </cs:variation>
+  <cs:variation>
+    <a:lumMod val="80000"/>
+  </cs:variation>
+  <cs:variation>
+    <a:lumMod val="60000"/>
+    <a:lumOff val="40000"/>
+  </cs:variation>
+  <cs:variation>
+    <a:lumMod val="50000"/>
+  </cs:variation>
+  <cs:variation>
+    <a:lumMod val="70000"/>
+    <a:lumOff val="30000"/>
+  </cs:variation>
+  <cs:variation>
+    <a:lumMod val="70000"/>
+  </cs:variation>
+  <cs:variation>
+    <a:lumMod val="50000"/>
+    <a:lumOff val="50000"/>
+  </cs:variation>
+</cs:colorStyle>
+</file>
+
+<file path=word/charts/colors7.xml><?xml version="1.0" encoding="utf-8"?>
+<cs:colorStyle xmlns:cs="http://schemas.microsoft.com/office/drawing/2012/chartStyle" xmlns:a="http://schemas.openxmlformats.org/drawingml/2006/main" meth="cycle" id="10">
+  <a:schemeClr val="accent1"/>
+  <a:schemeClr val="accent2"/>
+  <a:schemeClr val="accent3"/>
+  <a:schemeClr val="accent4"/>
+  <a:schemeClr val="accent5"/>
+  <a:schemeClr val="accent6"/>
+  <cs:variation/>
+  <cs:variation>
+    <a:lumMod val="60000"/>
+  </cs:variation>
+  <cs:variation>
+    <a:lumMod val="80000"/>
+    <a:lumOff val="20000"/>
+  </cs:variation>
+  <cs:variation>
+    <a:lumMod val="80000"/>
+  </cs:variation>
+  <cs:variation>
+    <a:lumMod val="60000"/>
+    <a:lumOff val="40000"/>
+  </cs:variation>
+  <cs:variation>
+    <a:lumMod val="50000"/>
+  </cs:variation>
+  <cs:variation>
+    <a:lumMod val="70000"/>
+    <a:lumOff val="30000"/>
+  </cs:variation>
+  <cs:variation>
+    <a:lumMod val="70000"/>
+  </cs:variation>
+  <cs:variation>
+    <a:lumMod val="50000"/>
+    <a:lumOff val="50000"/>
+  </cs:variation>
+</cs:colorStyle>
+</file>
+
+<file path=word/charts/colors8.xml><?xml version="1.0" encoding="utf-8"?>
+<cs:colorStyle xmlns:cs="http://schemas.microsoft.com/office/drawing/2012/chartStyle" xmlns:a="http://schemas.openxmlformats.org/drawingml/2006/main" meth="cycle" id="10">
+  <a:schemeClr val="accent1"/>
+  <a:schemeClr val="accent2"/>
+  <a:schemeClr val="accent3"/>
+  <a:schemeClr val="accent4"/>
+  <a:schemeClr val="accent5"/>
+  <a:schemeClr val="accent6"/>
+  <cs:variation/>
+  <cs:variation>
+    <a:lumMod val="60000"/>
+  </cs:variation>
+  <cs:variation>
+    <a:lumMod val="80000"/>
+    <a:lumOff val="20000"/>
+  </cs:variation>
+  <cs:variation>
+    <a:lumMod val="80000"/>
+  </cs:variation>
+  <cs:variation>
+    <a:lumMod val="60000"/>
+    <a:lumOff val="40000"/>
+  </cs:variation>
+  <cs:variation>
+    <a:lumMod val="50000"/>
+  </cs:variation>
+  <cs:variation>
+    <a:lumMod val="70000"/>
+    <a:lumOff val="30000"/>
+  </cs:variation>
+  <cs:variation>
+    <a:lumMod val="70000"/>
+  </cs:variation>
+  <cs:variation>
+    <a:lumMod val="50000"/>
+    <a:lumOff val="50000"/>
+  </cs:variation>
+</cs:colorStyle>
+</file>
+
+<file path=word/charts/colors9.xml><?xml version="1.0" encoding="utf-8"?>
+<cs:colorStyle xmlns:cs="http://schemas.microsoft.com/office/drawing/2012/chartStyle" xmlns:a="http://schemas.openxmlformats.org/drawingml/2006/main" meth="cycle" id="10">
+  <a:schemeClr val="accent1"/>
+  <a:schemeClr val="accent2"/>
+  <a:schemeClr val="accent3"/>
+  <a:schemeClr val="accent4"/>
+  <a:schemeClr val="accent5"/>
+  <a:schemeClr val="accent6"/>
+  <cs:variation/>
+  <cs:variation>
+    <a:lumMod val="60000"/>
+  </cs:variation>
+  <cs:variation>
+    <a:lumMod val="80000"/>
+    <a:lumOff val="20000"/>
+  </cs:variation>
+  <cs:variation>
+    <a:lumMod val="80000"/>
+  </cs:variation>
+  <cs:variation>
+    <a:lumMod val="60000"/>
+    <a:lumOff val="40000"/>
+  </cs:variation>
+  <cs:variation>
+    <a:lumMod val="50000"/>
+  </cs:variation>
+  <cs:variation>
+    <a:lumMod val="70000"/>
+    <a:lumOff val="30000"/>
+  </cs:variation>
+  <cs:variation>
+    <a:lumMod val="70000"/>
+  </cs:variation>
+  <cs:variation>
+    <a:lumMod val="50000"/>
+    <a:lumOff val="50000"/>
+  </cs:variation>
+</cs:colorStyle>
+</file>
+
 <file path=word/charts/style1.xml><?xml version="1.0" encoding="utf-8"?>
 <cs:chartStyle xmlns:cs="http://schemas.microsoft.com/office/drawing/2012/chartStyle" xmlns:a="http://schemas.openxmlformats.org/drawingml/2006/main" id="251">
   <cs:axisTitle>
@@ -18395,6 +20144,2018 @@
 </file>
 
 <file path=word/charts/style5.xml><?xml version="1.0" encoding="utf-8"?>
+<cs:chartStyle xmlns:cs="http://schemas.microsoft.com/office/drawing/2012/chartStyle" xmlns:a="http://schemas.openxmlformats.org/drawingml/2006/main" id="201">
+  <cs:axisTitle>
+    <cs:lnRef idx="0"/>
+    <cs:fillRef idx="0"/>
+    <cs:effectRef idx="0"/>
+    <cs:fontRef idx="minor">
+      <a:schemeClr val="tx1">
+        <a:lumMod val="65000"/>
+        <a:lumOff val="35000"/>
+      </a:schemeClr>
+    </cs:fontRef>
+    <cs:defRPr sz="1000" kern="1200"/>
+  </cs:axisTitle>
+  <cs:categoryAxis>
+    <cs:lnRef idx="0"/>
+    <cs:fillRef idx="0"/>
+    <cs:effectRef idx="0"/>
+    <cs:fontRef idx="minor">
+      <a:schemeClr val="tx1">
+        <a:lumMod val="65000"/>
+        <a:lumOff val="35000"/>
+      </a:schemeClr>
+    </cs:fontRef>
+    <cs:spPr>
+      <a:ln w="9525" cap="flat" cmpd="sng" algn="ctr">
+        <a:solidFill>
+          <a:schemeClr val="tx1">
+            <a:lumMod val="15000"/>
+            <a:lumOff val="85000"/>
+          </a:schemeClr>
+        </a:solidFill>
+        <a:round/>
+      </a:ln>
+    </cs:spPr>
+    <cs:defRPr sz="900" kern="1200"/>
+  </cs:categoryAxis>
+  <cs:chartArea mods="allowNoFillOverride allowNoLineOverride">
+    <cs:lnRef idx="0"/>
+    <cs:fillRef idx="0"/>
+    <cs:effectRef idx="0"/>
+    <cs:fontRef idx="minor">
+      <a:schemeClr val="tx1"/>
+    </cs:fontRef>
+    <cs:spPr>
+      <a:solidFill>
+        <a:schemeClr val="bg1"/>
+      </a:solidFill>
+      <a:ln w="9525" cap="flat" cmpd="sng" algn="ctr">
+        <a:solidFill>
+          <a:schemeClr val="tx1">
+            <a:lumMod val="15000"/>
+            <a:lumOff val="85000"/>
+          </a:schemeClr>
+        </a:solidFill>
+        <a:round/>
+      </a:ln>
+    </cs:spPr>
+    <cs:defRPr sz="1000" kern="1200"/>
+  </cs:chartArea>
+  <cs:dataLabel>
+    <cs:lnRef idx="0"/>
+    <cs:fillRef idx="0"/>
+    <cs:effectRef idx="0"/>
+    <cs:fontRef idx="minor">
+      <a:schemeClr val="tx1">
+        <a:lumMod val="75000"/>
+        <a:lumOff val="25000"/>
+      </a:schemeClr>
+    </cs:fontRef>
+    <cs:defRPr sz="900" kern="1200"/>
+  </cs:dataLabel>
+  <cs:dataLabelCallout>
+    <cs:lnRef idx="0"/>
+    <cs:fillRef idx="0"/>
+    <cs:effectRef idx="0"/>
+    <cs:fontRef idx="minor">
+      <a:schemeClr val="dk1">
+        <a:lumMod val="65000"/>
+        <a:lumOff val="35000"/>
+      </a:schemeClr>
+    </cs:fontRef>
+    <cs:spPr>
+      <a:solidFill>
+        <a:schemeClr val="lt1"/>
+      </a:solidFill>
+      <a:ln>
+        <a:solidFill>
+          <a:schemeClr val="dk1">
+            <a:lumMod val="25000"/>
+            <a:lumOff val="75000"/>
+          </a:schemeClr>
+        </a:solidFill>
+      </a:ln>
+    </cs:spPr>
+    <cs:defRPr sz="900" kern="1200"/>
+    <cs:bodyPr rot="0" spcFirstLastPara="1" vertOverflow="clip" horzOverflow="clip" vert="horz" wrap="square" lIns="36576" tIns="18288" rIns="36576" bIns="18288" anchor="ctr" anchorCtr="1">
+      <a:spAutoFit/>
+    </cs:bodyPr>
+  </cs:dataLabelCallout>
+  <cs:dataPoint>
+    <cs:lnRef idx="0"/>
+    <cs:fillRef idx="1">
+      <cs:styleClr val="auto"/>
+    </cs:fillRef>
+    <cs:effectRef idx="0"/>
+    <cs:fontRef idx="minor">
+      <a:schemeClr val="tx1"/>
+    </cs:fontRef>
+  </cs:dataPoint>
+  <cs:dataPoint3D>
+    <cs:lnRef idx="0"/>
+    <cs:fillRef idx="1">
+      <cs:styleClr val="auto"/>
+    </cs:fillRef>
+    <cs:effectRef idx="0"/>
+    <cs:fontRef idx="minor">
+      <a:schemeClr val="tx1"/>
+    </cs:fontRef>
+  </cs:dataPoint3D>
+  <cs:dataPointLine>
+    <cs:lnRef idx="0">
+      <cs:styleClr val="auto"/>
+    </cs:lnRef>
+    <cs:fillRef idx="1"/>
+    <cs:effectRef idx="0"/>
+    <cs:fontRef idx="minor">
+      <a:schemeClr val="tx1"/>
+    </cs:fontRef>
+    <cs:spPr>
+      <a:ln w="28575" cap="rnd">
+        <a:solidFill>
+          <a:schemeClr val="phClr"/>
+        </a:solidFill>
+        <a:round/>
+      </a:ln>
+    </cs:spPr>
+  </cs:dataPointLine>
+  <cs:dataPointMarker>
+    <cs:lnRef idx="0">
+      <cs:styleClr val="auto"/>
+    </cs:lnRef>
+    <cs:fillRef idx="1">
+      <cs:styleClr val="auto"/>
+    </cs:fillRef>
+    <cs:effectRef idx="0"/>
+    <cs:fontRef idx="minor">
+      <a:schemeClr val="tx1"/>
+    </cs:fontRef>
+    <cs:spPr>
+      <a:ln w="9525">
+        <a:solidFill>
+          <a:schemeClr val="phClr"/>
+        </a:solidFill>
+      </a:ln>
+    </cs:spPr>
+  </cs:dataPointMarker>
+  <cs:dataPointMarkerLayout symbol="circle" size="5"/>
+  <cs:dataPointWireframe>
+    <cs:lnRef idx="0">
+      <cs:styleClr val="auto"/>
+    </cs:lnRef>
+    <cs:fillRef idx="1"/>
+    <cs:effectRef idx="0"/>
+    <cs:fontRef idx="minor">
+      <a:schemeClr val="tx1"/>
+    </cs:fontRef>
+    <cs:spPr>
+      <a:ln w="9525" cap="rnd">
+        <a:solidFill>
+          <a:schemeClr val="phClr"/>
+        </a:solidFill>
+        <a:round/>
+      </a:ln>
+    </cs:spPr>
+  </cs:dataPointWireframe>
+  <cs:dataTable>
+    <cs:lnRef idx="0"/>
+    <cs:fillRef idx="0"/>
+    <cs:effectRef idx="0"/>
+    <cs:fontRef idx="minor">
+      <a:schemeClr val="tx1">
+        <a:lumMod val="65000"/>
+        <a:lumOff val="35000"/>
+      </a:schemeClr>
+    </cs:fontRef>
+    <cs:spPr>
+      <a:noFill/>
+      <a:ln w="9525" cap="flat" cmpd="sng" algn="ctr">
+        <a:solidFill>
+          <a:schemeClr val="tx1">
+            <a:lumMod val="15000"/>
+            <a:lumOff val="85000"/>
+          </a:schemeClr>
+        </a:solidFill>
+        <a:round/>
+      </a:ln>
+    </cs:spPr>
+    <cs:defRPr sz="900" kern="1200"/>
+  </cs:dataTable>
+  <cs:downBar>
+    <cs:lnRef idx="0"/>
+    <cs:fillRef idx="0"/>
+    <cs:effectRef idx="0"/>
+    <cs:fontRef idx="minor">
+      <a:schemeClr val="dk1"/>
+    </cs:fontRef>
+    <cs:spPr>
+      <a:solidFill>
+        <a:schemeClr val="dk1">
+          <a:lumMod val="65000"/>
+          <a:lumOff val="35000"/>
+        </a:schemeClr>
+      </a:solidFill>
+      <a:ln w="9525">
+        <a:solidFill>
+          <a:schemeClr val="tx1">
+            <a:lumMod val="65000"/>
+            <a:lumOff val="35000"/>
+          </a:schemeClr>
+        </a:solidFill>
+      </a:ln>
+    </cs:spPr>
+  </cs:downBar>
+  <cs:dropLine>
+    <cs:lnRef idx="0"/>
+    <cs:fillRef idx="0"/>
+    <cs:effectRef idx="0"/>
+    <cs:fontRef idx="minor">
+      <a:schemeClr val="tx1"/>
+    </cs:fontRef>
+    <cs:spPr>
+      <a:ln w="9525" cap="flat" cmpd="sng" algn="ctr">
+        <a:solidFill>
+          <a:schemeClr val="tx1">
+            <a:lumMod val="35000"/>
+            <a:lumOff val="65000"/>
+          </a:schemeClr>
+        </a:solidFill>
+        <a:round/>
+      </a:ln>
+    </cs:spPr>
+  </cs:dropLine>
+  <cs:errorBar>
+    <cs:lnRef idx="0"/>
+    <cs:fillRef idx="0"/>
+    <cs:effectRef idx="0"/>
+    <cs:fontRef idx="minor">
+      <a:schemeClr val="tx1"/>
+    </cs:fontRef>
+    <cs:spPr>
+      <a:ln w="9525" cap="flat" cmpd="sng" algn="ctr">
+        <a:solidFill>
+          <a:schemeClr val="tx1">
+            <a:lumMod val="65000"/>
+            <a:lumOff val="35000"/>
+          </a:schemeClr>
+        </a:solidFill>
+        <a:round/>
+      </a:ln>
+    </cs:spPr>
+  </cs:errorBar>
+  <cs:floor>
+    <cs:lnRef idx="0"/>
+    <cs:fillRef idx="0"/>
+    <cs:effectRef idx="0"/>
+    <cs:fontRef idx="minor">
+      <a:schemeClr val="tx1"/>
+    </cs:fontRef>
+    <cs:spPr>
+      <a:noFill/>
+      <a:ln>
+        <a:noFill/>
+      </a:ln>
+    </cs:spPr>
+  </cs:floor>
+  <cs:gridlineMajor>
+    <cs:lnRef idx="0"/>
+    <cs:fillRef idx="0"/>
+    <cs:effectRef idx="0"/>
+    <cs:fontRef idx="minor">
+      <a:schemeClr val="tx1"/>
+    </cs:fontRef>
+    <cs:spPr>
+      <a:ln w="9525" cap="flat" cmpd="sng" algn="ctr">
+        <a:solidFill>
+          <a:schemeClr val="tx1">
+            <a:lumMod val="15000"/>
+            <a:lumOff val="85000"/>
+          </a:schemeClr>
+        </a:solidFill>
+        <a:round/>
+      </a:ln>
+    </cs:spPr>
+  </cs:gridlineMajor>
+  <cs:gridlineMinor>
+    <cs:lnRef idx="0"/>
+    <cs:fillRef idx="0"/>
+    <cs:effectRef idx="0"/>
+    <cs:fontRef idx="minor">
+      <a:schemeClr val="tx1"/>
+    </cs:fontRef>
+    <cs:spPr>
+      <a:ln w="9525" cap="flat" cmpd="sng" algn="ctr">
+        <a:solidFill>
+          <a:schemeClr val="tx1">
+            <a:lumMod val="5000"/>
+            <a:lumOff val="95000"/>
+          </a:schemeClr>
+        </a:solidFill>
+        <a:round/>
+      </a:ln>
+    </cs:spPr>
+  </cs:gridlineMinor>
+  <cs:hiLoLine>
+    <cs:lnRef idx="0"/>
+    <cs:fillRef idx="0"/>
+    <cs:effectRef idx="0"/>
+    <cs:fontRef idx="minor">
+      <a:schemeClr val="tx1"/>
+    </cs:fontRef>
+    <cs:spPr>
+      <a:ln w="9525" cap="flat" cmpd="sng" algn="ctr">
+        <a:solidFill>
+          <a:schemeClr val="tx1">
+            <a:lumMod val="75000"/>
+            <a:lumOff val="25000"/>
+          </a:schemeClr>
+        </a:solidFill>
+        <a:round/>
+      </a:ln>
+    </cs:spPr>
+  </cs:hiLoLine>
+  <cs:leaderLine>
+    <cs:lnRef idx="0"/>
+    <cs:fillRef idx="0"/>
+    <cs:effectRef idx="0"/>
+    <cs:fontRef idx="minor">
+      <a:schemeClr val="tx1"/>
+    </cs:fontRef>
+    <cs:spPr>
+      <a:ln w="9525" cap="flat" cmpd="sng" algn="ctr">
+        <a:solidFill>
+          <a:schemeClr val="tx1">
+            <a:lumMod val="35000"/>
+            <a:lumOff val="65000"/>
+          </a:schemeClr>
+        </a:solidFill>
+        <a:round/>
+      </a:ln>
+    </cs:spPr>
+  </cs:leaderLine>
+  <cs:legend>
+    <cs:lnRef idx="0"/>
+    <cs:fillRef idx="0"/>
+    <cs:effectRef idx="0"/>
+    <cs:fontRef idx="minor">
+      <a:schemeClr val="tx1">
+        <a:lumMod val="65000"/>
+        <a:lumOff val="35000"/>
+      </a:schemeClr>
+    </cs:fontRef>
+    <cs:defRPr sz="900" kern="1200"/>
+  </cs:legend>
+  <cs:plotArea mods="allowNoFillOverride allowNoLineOverride">
+    <cs:lnRef idx="0"/>
+    <cs:fillRef idx="0"/>
+    <cs:effectRef idx="0"/>
+    <cs:fontRef idx="minor">
+      <a:schemeClr val="tx1"/>
+    </cs:fontRef>
+  </cs:plotArea>
+  <cs:plotArea3D mods="allowNoFillOverride allowNoLineOverride">
+    <cs:lnRef idx="0"/>
+    <cs:fillRef idx="0"/>
+    <cs:effectRef idx="0"/>
+    <cs:fontRef idx="minor">
+      <a:schemeClr val="tx1"/>
+    </cs:fontRef>
+  </cs:plotArea3D>
+  <cs:seriesAxis>
+    <cs:lnRef idx="0"/>
+    <cs:fillRef idx="0"/>
+    <cs:effectRef idx="0"/>
+    <cs:fontRef idx="minor">
+      <a:schemeClr val="tx1">
+        <a:lumMod val="65000"/>
+        <a:lumOff val="35000"/>
+      </a:schemeClr>
+    </cs:fontRef>
+    <cs:defRPr sz="900" kern="1200"/>
+  </cs:seriesAxis>
+  <cs:seriesLine>
+    <cs:lnRef idx="0"/>
+    <cs:fillRef idx="0"/>
+    <cs:effectRef idx="0"/>
+    <cs:fontRef idx="minor">
+      <a:schemeClr val="tx1"/>
+    </cs:fontRef>
+    <cs:spPr>
+      <a:ln w="9525" cap="flat" cmpd="sng" algn="ctr">
+        <a:solidFill>
+          <a:schemeClr val="tx1">
+            <a:lumMod val="35000"/>
+            <a:lumOff val="65000"/>
+          </a:schemeClr>
+        </a:solidFill>
+        <a:round/>
+      </a:ln>
+    </cs:spPr>
+  </cs:seriesLine>
+  <cs:title>
+    <cs:lnRef idx="0"/>
+    <cs:fillRef idx="0"/>
+    <cs:effectRef idx="0"/>
+    <cs:fontRef idx="minor">
+      <a:schemeClr val="tx1">
+        <a:lumMod val="65000"/>
+        <a:lumOff val="35000"/>
+      </a:schemeClr>
+    </cs:fontRef>
+    <cs:defRPr sz="1400" b="0" kern="1200" spc="0" baseline="0"/>
+  </cs:title>
+  <cs:trendline>
+    <cs:lnRef idx="0">
+      <cs:styleClr val="auto"/>
+    </cs:lnRef>
+    <cs:fillRef idx="0"/>
+    <cs:effectRef idx="0"/>
+    <cs:fontRef idx="minor">
+      <a:schemeClr val="tx1"/>
+    </cs:fontRef>
+    <cs:spPr>
+      <a:ln w="19050" cap="rnd">
+        <a:solidFill>
+          <a:schemeClr val="phClr"/>
+        </a:solidFill>
+        <a:prstDash val="sysDot"/>
+      </a:ln>
+    </cs:spPr>
+  </cs:trendline>
+  <cs:trendlineLabel>
+    <cs:lnRef idx="0"/>
+    <cs:fillRef idx="0"/>
+    <cs:effectRef idx="0"/>
+    <cs:fontRef idx="minor">
+      <a:schemeClr val="tx1">
+        <a:lumMod val="65000"/>
+        <a:lumOff val="35000"/>
+      </a:schemeClr>
+    </cs:fontRef>
+    <cs:defRPr sz="900" kern="1200"/>
+  </cs:trendlineLabel>
+  <cs:upBar>
+    <cs:lnRef idx="0"/>
+    <cs:fillRef idx="0"/>
+    <cs:effectRef idx="0"/>
+    <cs:fontRef idx="minor">
+      <a:schemeClr val="dk1"/>
+    </cs:fontRef>
+    <cs:spPr>
+      <a:solidFill>
+        <a:schemeClr val="lt1"/>
+      </a:solidFill>
+      <a:ln w="9525">
+        <a:solidFill>
+          <a:schemeClr val="tx1">
+            <a:lumMod val="15000"/>
+            <a:lumOff val="85000"/>
+          </a:schemeClr>
+        </a:solidFill>
+      </a:ln>
+    </cs:spPr>
+  </cs:upBar>
+  <cs:valueAxis>
+    <cs:lnRef idx="0"/>
+    <cs:fillRef idx="0"/>
+    <cs:effectRef idx="0"/>
+    <cs:fontRef idx="minor">
+      <a:schemeClr val="tx1">
+        <a:lumMod val="65000"/>
+        <a:lumOff val="35000"/>
+      </a:schemeClr>
+    </cs:fontRef>
+    <cs:defRPr sz="900" kern="1200"/>
+  </cs:valueAxis>
+  <cs:wall>
+    <cs:lnRef idx="0"/>
+    <cs:fillRef idx="0"/>
+    <cs:effectRef idx="0"/>
+    <cs:fontRef idx="minor">
+      <a:schemeClr val="tx1"/>
+    </cs:fontRef>
+    <cs:spPr>
+      <a:noFill/>
+      <a:ln>
+        <a:noFill/>
+      </a:ln>
+    </cs:spPr>
+  </cs:wall>
+</cs:chartStyle>
+</file>
+
+<file path=word/charts/style6.xml><?xml version="1.0" encoding="utf-8"?>
+<cs:chartStyle xmlns:cs="http://schemas.microsoft.com/office/drawing/2012/chartStyle" xmlns:a="http://schemas.openxmlformats.org/drawingml/2006/main" id="201">
+  <cs:axisTitle>
+    <cs:lnRef idx="0"/>
+    <cs:fillRef idx="0"/>
+    <cs:effectRef idx="0"/>
+    <cs:fontRef idx="minor">
+      <a:schemeClr val="tx1">
+        <a:lumMod val="65000"/>
+        <a:lumOff val="35000"/>
+      </a:schemeClr>
+    </cs:fontRef>
+    <cs:defRPr sz="1000" kern="1200"/>
+  </cs:axisTitle>
+  <cs:categoryAxis>
+    <cs:lnRef idx="0"/>
+    <cs:fillRef idx="0"/>
+    <cs:effectRef idx="0"/>
+    <cs:fontRef idx="minor">
+      <a:schemeClr val="tx1">
+        <a:lumMod val="65000"/>
+        <a:lumOff val="35000"/>
+      </a:schemeClr>
+    </cs:fontRef>
+    <cs:spPr>
+      <a:ln w="9525" cap="flat" cmpd="sng" algn="ctr">
+        <a:solidFill>
+          <a:schemeClr val="tx1">
+            <a:lumMod val="15000"/>
+            <a:lumOff val="85000"/>
+          </a:schemeClr>
+        </a:solidFill>
+        <a:round/>
+      </a:ln>
+    </cs:spPr>
+    <cs:defRPr sz="900" kern="1200"/>
+  </cs:categoryAxis>
+  <cs:chartArea mods="allowNoFillOverride allowNoLineOverride">
+    <cs:lnRef idx="0"/>
+    <cs:fillRef idx="0"/>
+    <cs:effectRef idx="0"/>
+    <cs:fontRef idx="minor">
+      <a:schemeClr val="tx1"/>
+    </cs:fontRef>
+    <cs:spPr>
+      <a:solidFill>
+        <a:schemeClr val="bg1"/>
+      </a:solidFill>
+      <a:ln w="9525" cap="flat" cmpd="sng" algn="ctr">
+        <a:solidFill>
+          <a:schemeClr val="tx1">
+            <a:lumMod val="15000"/>
+            <a:lumOff val="85000"/>
+          </a:schemeClr>
+        </a:solidFill>
+        <a:round/>
+      </a:ln>
+    </cs:spPr>
+    <cs:defRPr sz="1000" kern="1200"/>
+  </cs:chartArea>
+  <cs:dataLabel>
+    <cs:lnRef idx="0"/>
+    <cs:fillRef idx="0"/>
+    <cs:effectRef idx="0"/>
+    <cs:fontRef idx="minor">
+      <a:schemeClr val="tx1">
+        <a:lumMod val="75000"/>
+        <a:lumOff val="25000"/>
+      </a:schemeClr>
+    </cs:fontRef>
+    <cs:defRPr sz="900" kern="1200"/>
+  </cs:dataLabel>
+  <cs:dataLabelCallout>
+    <cs:lnRef idx="0"/>
+    <cs:fillRef idx="0"/>
+    <cs:effectRef idx="0"/>
+    <cs:fontRef idx="minor">
+      <a:schemeClr val="dk1">
+        <a:lumMod val="65000"/>
+        <a:lumOff val="35000"/>
+      </a:schemeClr>
+    </cs:fontRef>
+    <cs:spPr>
+      <a:solidFill>
+        <a:schemeClr val="lt1"/>
+      </a:solidFill>
+      <a:ln>
+        <a:solidFill>
+          <a:schemeClr val="dk1">
+            <a:lumMod val="25000"/>
+            <a:lumOff val="75000"/>
+          </a:schemeClr>
+        </a:solidFill>
+      </a:ln>
+    </cs:spPr>
+    <cs:defRPr sz="900" kern="1200"/>
+    <cs:bodyPr rot="0" spcFirstLastPara="1" vertOverflow="clip" horzOverflow="clip" vert="horz" wrap="square" lIns="36576" tIns="18288" rIns="36576" bIns="18288" anchor="ctr" anchorCtr="1">
+      <a:spAutoFit/>
+    </cs:bodyPr>
+  </cs:dataLabelCallout>
+  <cs:dataPoint>
+    <cs:lnRef idx="0"/>
+    <cs:fillRef idx="1">
+      <cs:styleClr val="auto"/>
+    </cs:fillRef>
+    <cs:effectRef idx="0"/>
+    <cs:fontRef idx="minor">
+      <a:schemeClr val="tx1"/>
+    </cs:fontRef>
+  </cs:dataPoint>
+  <cs:dataPoint3D>
+    <cs:lnRef idx="0"/>
+    <cs:fillRef idx="1">
+      <cs:styleClr val="auto"/>
+    </cs:fillRef>
+    <cs:effectRef idx="0"/>
+    <cs:fontRef idx="minor">
+      <a:schemeClr val="tx1"/>
+    </cs:fontRef>
+  </cs:dataPoint3D>
+  <cs:dataPointLine>
+    <cs:lnRef idx="0">
+      <cs:styleClr val="auto"/>
+    </cs:lnRef>
+    <cs:fillRef idx="1"/>
+    <cs:effectRef idx="0"/>
+    <cs:fontRef idx="minor">
+      <a:schemeClr val="tx1"/>
+    </cs:fontRef>
+    <cs:spPr>
+      <a:ln w="28575" cap="rnd">
+        <a:solidFill>
+          <a:schemeClr val="phClr"/>
+        </a:solidFill>
+        <a:round/>
+      </a:ln>
+    </cs:spPr>
+  </cs:dataPointLine>
+  <cs:dataPointMarker>
+    <cs:lnRef idx="0">
+      <cs:styleClr val="auto"/>
+    </cs:lnRef>
+    <cs:fillRef idx="1">
+      <cs:styleClr val="auto"/>
+    </cs:fillRef>
+    <cs:effectRef idx="0"/>
+    <cs:fontRef idx="minor">
+      <a:schemeClr val="tx1"/>
+    </cs:fontRef>
+    <cs:spPr>
+      <a:ln w="9525">
+        <a:solidFill>
+          <a:schemeClr val="phClr"/>
+        </a:solidFill>
+      </a:ln>
+    </cs:spPr>
+  </cs:dataPointMarker>
+  <cs:dataPointMarkerLayout symbol="circle" size="5"/>
+  <cs:dataPointWireframe>
+    <cs:lnRef idx="0">
+      <cs:styleClr val="auto"/>
+    </cs:lnRef>
+    <cs:fillRef idx="1"/>
+    <cs:effectRef idx="0"/>
+    <cs:fontRef idx="minor">
+      <a:schemeClr val="tx1"/>
+    </cs:fontRef>
+    <cs:spPr>
+      <a:ln w="9525" cap="rnd">
+        <a:solidFill>
+          <a:schemeClr val="phClr"/>
+        </a:solidFill>
+        <a:round/>
+      </a:ln>
+    </cs:spPr>
+  </cs:dataPointWireframe>
+  <cs:dataTable>
+    <cs:lnRef idx="0"/>
+    <cs:fillRef idx="0"/>
+    <cs:effectRef idx="0"/>
+    <cs:fontRef idx="minor">
+      <a:schemeClr val="tx1">
+        <a:lumMod val="65000"/>
+        <a:lumOff val="35000"/>
+      </a:schemeClr>
+    </cs:fontRef>
+    <cs:spPr>
+      <a:noFill/>
+      <a:ln w="9525" cap="flat" cmpd="sng" algn="ctr">
+        <a:solidFill>
+          <a:schemeClr val="tx1">
+            <a:lumMod val="15000"/>
+            <a:lumOff val="85000"/>
+          </a:schemeClr>
+        </a:solidFill>
+        <a:round/>
+      </a:ln>
+    </cs:spPr>
+    <cs:defRPr sz="900" kern="1200"/>
+  </cs:dataTable>
+  <cs:downBar>
+    <cs:lnRef idx="0"/>
+    <cs:fillRef idx="0"/>
+    <cs:effectRef idx="0"/>
+    <cs:fontRef idx="minor">
+      <a:schemeClr val="dk1"/>
+    </cs:fontRef>
+    <cs:spPr>
+      <a:solidFill>
+        <a:schemeClr val="dk1">
+          <a:lumMod val="65000"/>
+          <a:lumOff val="35000"/>
+        </a:schemeClr>
+      </a:solidFill>
+      <a:ln w="9525">
+        <a:solidFill>
+          <a:schemeClr val="tx1">
+            <a:lumMod val="65000"/>
+            <a:lumOff val="35000"/>
+          </a:schemeClr>
+        </a:solidFill>
+      </a:ln>
+    </cs:spPr>
+  </cs:downBar>
+  <cs:dropLine>
+    <cs:lnRef idx="0"/>
+    <cs:fillRef idx="0"/>
+    <cs:effectRef idx="0"/>
+    <cs:fontRef idx="minor">
+      <a:schemeClr val="tx1"/>
+    </cs:fontRef>
+    <cs:spPr>
+      <a:ln w="9525" cap="flat" cmpd="sng" algn="ctr">
+        <a:solidFill>
+          <a:schemeClr val="tx1">
+            <a:lumMod val="35000"/>
+            <a:lumOff val="65000"/>
+          </a:schemeClr>
+        </a:solidFill>
+        <a:round/>
+      </a:ln>
+    </cs:spPr>
+  </cs:dropLine>
+  <cs:errorBar>
+    <cs:lnRef idx="0"/>
+    <cs:fillRef idx="0"/>
+    <cs:effectRef idx="0"/>
+    <cs:fontRef idx="minor">
+      <a:schemeClr val="tx1"/>
+    </cs:fontRef>
+    <cs:spPr>
+      <a:ln w="9525" cap="flat" cmpd="sng" algn="ctr">
+        <a:solidFill>
+          <a:schemeClr val="tx1">
+            <a:lumMod val="65000"/>
+            <a:lumOff val="35000"/>
+          </a:schemeClr>
+        </a:solidFill>
+        <a:round/>
+      </a:ln>
+    </cs:spPr>
+  </cs:errorBar>
+  <cs:floor>
+    <cs:lnRef idx="0"/>
+    <cs:fillRef idx="0"/>
+    <cs:effectRef idx="0"/>
+    <cs:fontRef idx="minor">
+      <a:schemeClr val="tx1"/>
+    </cs:fontRef>
+    <cs:spPr>
+      <a:noFill/>
+      <a:ln>
+        <a:noFill/>
+      </a:ln>
+    </cs:spPr>
+  </cs:floor>
+  <cs:gridlineMajor>
+    <cs:lnRef idx="0"/>
+    <cs:fillRef idx="0"/>
+    <cs:effectRef idx="0"/>
+    <cs:fontRef idx="minor">
+      <a:schemeClr val="tx1"/>
+    </cs:fontRef>
+    <cs:spPr>
+      <a:ln w="9525" cap="flat" cmpd="sng" algn="ctr">
+        <a:solidFill>
+          <a:schemeClr val="tx1">
+            <a:lumMod val="15000"/>
+            <a:lumOff val="85000"/>
+          </a:schemeClr>
+        </a:solidFill>
+        <a:round/>
+      </a:ln>
+    </cs:spPr>
+  </cs:gridlineMajor>
+  <cs:gridlineMinor>
+    <cs:lnRef idx="0"/>
+    <cs:fillRef idx="0"/>
+    <cs:effectRef idx="0"/>
+    <cs:fontRef idx="minor">
+      <a:schemeClr val="tx1"/>
+    </cs:fontRef>
+    <cs:spPr>
+      <a:ln w="9525" cap="flat" cmpd="sng" algn="ctr">
+        <a:solidFill>
+          <a:schemeClr val="tx1">
+            <a:lumMod val="5000"/>
+            <a:lumOff val="95000"/>
+          </a:schemeClr>
+        </a:solidFill>
+        <a:round/>
+      </a:ln>
+    </cs:spPr>
+  </cs:gridlineMinor>
+  <cs:hiLoLine>
+    <cs:lnRef idx="0"/>
+    <cs:fillRef idx="0"/>
+    <cs:effectRef idx="0"/>
+    <cs:fontRef idx="minor">
+      <a:schemeClr val="tx1"/>
+    </cs:fontRef>
+    <cs:spPr>
+      <a:ln w="9525" cap="flat" cmpd="sng" algn="ctr">
+        <a:solidFill>
+          <a:schemeClr val="tx1">
+            <a:lumMod val="75000"/>
+            <a:lumOff val="25000"/>
+          </a:schemeClr>
+        </a:solidFill>
+        <a:round/>
+      </a:ln>
+    </cs:spPr>
+  </cs:hiLoLine>
+  <cs:leaderLine>
+    <cs:lnRef idx="0"/>
+    <cs:fillRef idx="0"/>
+    <cs:effectRef idx="0"/>
+    <cs:fontRef idx="minor">
+      <a:schemeClr val="tx1"/>
+    </cs:fontRef>
+    <cs:spPr>
+      <a:ln w="9525" cap="flat" cmpd="sng" algn="ctr">
+        <a:solidFill>
+          <a:schemeClr val="tx1">
+            <a:lumMod val="35000"/>
+            <a:lumOff val="65000"/>
+          </a:schemeClr>
+        </a:solidFill>
+        <a:round/>
+      </a:ln>
+    </cs:spPr>
+  </cs:leaderLine>
+  <cs:legend>
+    <cs:lnRef idx="0"/>
+    <cs:fillRef idx="0"/>
+    <cs:effectRef idx="0"/>
+    <cs:fontRef idx="minor">
+      <a:schemeClr val="tx1">
+        <a:lumMod val="65000"/>
+        <a:lumOff val="35000"/>
+      </a:schemeClr>
+    </cs:fontRef>
+    <cs:defRPr sz="900" kern="1200"/>
+  </cs:legend>
+  <cs:plotArea mods="allowNoFillOverride allowNoLineOverride">
+    <cs:lnRef idx="0"/>
+    <cs:fillRef idx="0"/>
+    <cs:effectRef idx="0"/>
+    <cs:fontRef idx="minor">
+      <a:schemeClr val="tx1"/>
+    </cs:fontRef>
+  </cs:plotArea>
+  <cs:plotArea3D mods="allowNoFillOverride allowNoLineOverride">
+    <cs:lnRef idx="0"/>
+    <cs:fillRef idx="0"/>
+    <cs:effectRef idx="0"/>
+    <cs:fontRef idx="minor">
+      <a:schemeClr val="tx1"/>
+    </cs:fontRef>
+  </cs:plotArea3D>
+  <cs:seriesAxis>
+    <cs:lnRef idx="0"/>
+    <cs:fillRef idx="0"/>
+    <cs:effectRef idx="0"/>
+    <cs:fontRef idx="minor">
+      <a:schemeClr val="tx1">
+        <a:lumMod val="65000"/>
+        <a:lumOff val="35000"/>
+      </a:schemeClr>
+    </cs:fontRef>
+    <cs:defRPr sz="900" kern="1200"/>
+  </cs:seriesAxis>
+  <cs:seriesLine>
+    <cs:lnRef idx="0"/>
+    <cs:fillRef idx="0"/>
+    <cs:effectRef idx="0"/>
+    <cs:fontRef idx="minor">
+      <a:schemeClr val="tx1"/>
+    </cs:fontRef>
+    <cs:spPr>
+      <a:ln w="9525" cap="flat" cmpd="sng" algn="ctr">
+        <a:solidFill>
+          <a:schemeClr val="tx1">
+            <a:lumMod val="35000"/>
+            <a:lumOff val="65000"/>
+          </a:schemeClr>
+        </a:solidFill>
+        <a:round/>
+      </a:ln>
+    </cs:spPr>
+  </cs:seriesLine>
+  <cs:title>
+    <cs:lnRef idx="0"/>
+    <cs:fillRef idx="0"/>
+    <cs:effectRef idx="0"/>
+    <cs:fontRef idx="minor">
+      <a:schemeClr val="tx1">
+        <a:lumMod val="65000"/>
+        <a:lumOff val="35000"/>
+      </a:schemeClr>
+    </cs:fontRef>
+    <cs:defRPr sz="1400" b="0" kern="1200" spc="0" baseline="0"/>
+  </cs:title>
+  <cs:trendline>
+    <cs:lnRef idx="0">
+      <cs:styleClr val="auto"/>
+    </cs:lnRef>
+    <cs:fillRef idx="0"/>
+    <cs:effectRef idx="0"/>
+    <cs:fontRef idx="minor">
+      <a:schemeClr val="tx1"/>
+    </cs:fontRef>
+    <cs:spPr>
+      <a:ln w="19050" cap="rnd">
+        <a:solidFill>
+          <a:schemeClr val="phClr"/>
+        </a:solidFill>
+        <a:prstDash val="sysDot"/>
+      </a:ln>
+    </cs:spPr>
+  </cs:trendline>
+  <cs:trendlineLabel>
+    <cs:lnRef idx="0"/>
+    <cs:fillRef idx="0"/>
+    <cs:effectRef idx="0"/>
+    <cs:fontRef idx="minor">
+      <a:schemeClr val="tx1">
+        <a:lumMod val="65000"/>
+        <a:lumOff val="35000"/>
+      </a:schemeClr>
+    </cs:fontRef>
+    <cs:defRPr sz="900" kern="1200"/>
+  </cs:trendlineLabel>
+  <cs:upBar>
+    <cs:lnRef idx="0"/>
+    <cs:fillRef idx="0"/>
+    <cs:effectRef idx="0"/>
+    <cs:fontRef idx="minor">
+      <a:schemeClr val="dk1"/>
+    </cs:fontRef>
+    <cs:spPr>
+      <a:solidFill>
+        <a:schemeClr val="lt1"/>
+      </a:solidFill>
+      <a:ln w="9525">
+        <a:solidFill>
+          <a:schemeClr val="tx1">
+            <a:lumMod val="15000"/>
+            <a:lumOff val="85000"/>
+          </a:schemeClr>
+        </a:solidFill>
+      </a:ln>
+    </cs:spPr>
+  </cs:upBar>
+  <cs:valueAxis>
+    <cs:lnRef idx="0"/>
+    <cs:fillRef idx="0"/>
+    <cs:effectRef idx="0"/>
+    <cs:fontRef idx="minor">
+      <a:schemeClr val="tx1">
+        <a:lumMod val="65000"/>
+        <a:lumOff val="35000"/>
+      </a:schemeClr>
+    </cs:fontRef>
+    <cs:defRPr sz="900" kern="1200"/>
+  </cs:valueAxis>
+  <cs:wall>
+    <cs:lnRef idx="0"/>
+    <cs:fillRef idx="0"/>
+    <cs:effectRef idx="0"/>
+    <cs:fontRef idx="minor">
+      <a:schemeClr val="tx1"/>
+    </cs:fontRef>
+    <cs:spPr>
+      <a:noFill/>
+      <a:ln>
+        <a:noFill/>
+      </a:ln>
+    </cs:spPr>
+  </cs:wall>
+</cs:chartStyle>
+</file>
+
+<file path=word/charts/style7.xml><?xml version="1.0" encoding="utf-8"?>
+<cs:chartStyle xmlns:cs="http://schemas.microsoft.com/office/drawing/2012/chartStyle" xmlns:a="http://schemas.openxmlformats.org/drawingml/2006/main" id="201">
+  <cs:axisTitle>
+    <cs:lnRef idx="0"/>
+    <cs:fillRef idx="0"/>
+    <cs:effectRef idx="0"/>
+    <cs:fontRef idx="minor">
+      <a:schemeClr val="tx1">
+        <a:lumMod val="65000"/>
+        <a:lumOff val="35000"/>
+      </a:schemeClr>
+    </cs:fontRef>
+    <cs:defRPr sz="1000" kern="1200"/>
+  </cs:axisTitle>
+  <cs:categoryAxis>
+    <cs:lnRef idx="0"/>
+    <cs:fillRef idx="0"/>
+    <cs:effectRef idx="0"/>
+    <cs:fontRef idx="minor">
+      <a:schemeClr val="tx1">
+        <a:lumMod val="65000"/>
+        <a:lumOff val="35000"/>
+      </a:schemeClr>
+    </cs:fontRef>
+    <cs:spPr>
+      <a:ln w="9525" cap="flat" cmpd="sng" algn="ctr">
+        <a:solidFill>
+          <a:schemeClr val="tx1">
+            <a:lumMod val="15000"/>
+            <a:lumOff val="85000"/>
+          </a:schemeClr>
+        </a:solidFill>
+        <a:round/>
+      </a:ln>
+    </cs:spPr>
+    <cs:defRPr sz="900" kern="1200"/>
+  </cs:categoryAxis>
+  <cs:chartArea mods="allowNoFillOverride allowNoLineOverride">
+    <cs:lnRef idx="0"/>
+    <cs:fillRef idx="0"/>
+    <cs:effectRef idx="0"/>
+    <cs:fontRef idx="minor">
+      <a:schemeClr val="tx1"/>
+    </cs:fontRef>
+    <cs:spPr>
+      <a:solidFill>
+        <a:schemeClr val="bg1"/>
+      </a:solidFill>
+      <a:ln w="9525" cap="flat" cmpd="sng" algn="ctr">
+        <a:solidFill>
+          <a:schemeClr val="tx1">
+            <a:lumMod val="15000"/>
+            <a:lumOff val="85000"/>
+          </a:schemeClr>
+        </a:solidFill>
+        <a:round/>
+      </a:ln>
+    </cs:spPr>
+    <cs:defRPr sz="1000" kern="1200"/>
+  </cs:chartArea>
+  <cs:dataLabel>
+    <cs:lnRef idx="0"/>
+    <cs:fillRef idx="0"/>
+    <cs:effectRef idx="0"/>
+    <cs:fontRef idx="minor">
+      <a:schemeClr val="tx1">
+        <a:lumMod val="75000"/>
+        <a:lumOff val="25000"/>
+      </a:schemeClr>
+    </cs:fontRef>
+    <cs:defRPr sz="900" kern="1200"/>
+  </cs:dataLabel>
+  <cs:dataLabelCallout>
+    <cs:lnRef idx="0"/>
+    <cs:fillRef idx="0"/>
+    <cs:effectRef idx="0"/>
+    <cs:fontRef idx="minor">
+      <a:schemeClr val="dk1">
+        <a:lumMod val="65000"/>
+        <a:lumOff val="35000"/>
+      </a:schemeClr>
+    </cs:fontRef>
+    <cs:spPr>
+      <a:solidFill>
+        <a:schemeClr val="lt1"/>
+      </a:solidFill>
+      <a:ln>
+        <a:solidFill>
+          <a:schemeClr val="dk1">
+            <a:lumMod val="25000"/>
+            <a:lumOff val="75000"/>
+          </a:schemeClr>
+        </a:solidFill>
+      </a:ln>
+    </cs:spPr>
+    <cs:defRPr sz="900" kern="1200"/>
+    <cs:bodyPr rot="0" spcFirstLastPara="1" vertOverflow="clip" horzOverflow="clip" vert="horz" wrap="square" lIns="36576" tIns="18288" rIns="36576" bIns="18288" anchor="ctr" anchorCtr="1">
+      <a:spAutoFit/>
+    </cs:bodyPr>
+  </cs:dataLabelCallout>
+  <cs:dataPoint>
+    <cs:lnRef idx="0"/>
+    <cs:fillRef idx="1">
+      <cs:styleClr val="auto"/>
+    </cs:fillRef>
+    <cs:effectRef idx="0"/>
+    <cs:fontRef idx="minor">
+      <a:schemeClr val="tx1"/>
+    </cs:fontRef>
+  </cs:dataPoint>
+  <cs:dataPoint3D>
+    <cs:lnRef idx="0"/>
+    <cs:fillRef idx="1">
+      <cs:styleClr val="auto"/>
+    </cs:fillRef>
+    <cs:effectRef idx="0"/>
+    <cs:fontRef idx="minor">
+      <a:schemeClr val="tx1"/>
+    </cs:fontRef>
+  </cs:dataPoint3D>
+  <cs:dataPointLine>
+    <cs:lnRef idx="0">
+      <cs:styleClr val="auto"/>
+    </cs:lnRef>
+    <cs:fillRef idx="1"/>
+    <cs:effectRef idx="0"/>
+    <cs:fontRef idx="minor">
+      <a:schemeClr val="tx1"/>
+    </cs:fontRef>
+    <cs:spPr>
+      <a:ln w="28575" cap="rnd">
+        <a:solidFill>
+          <a:schemeClr val="phClr"/>
+        </a:solidFill>
+        <a:round/>
+      </a:ln>
+    </cs:spPr>
+  </cs:dataPointLine>
+  <cs:dataPointMarker>
+    <cs:lnRef idx="0">
+      <cs:styleClr val="auto"/>
+    </cs:lnRef>
+    <cs:fillRef idx="1">
+      <cs:styleClr val="auto"/>
+    </cs:fillRef>
+    <cs:effectRef idx="0"/>
+    <cs:fontRef idx="minor">
+      <a:schemeClr val="tx1"/>
+    </cs:fontRef>
+    <cs:spPr>
+      <a:ln w="9525">
+        <a:solidFill>
+          <a:schemeClr val="phClr"/>
+        </a:solidFill>
+      </a:ln>
+    </cs:spPr>
+  </cs:dataPointMarker>
+  <cs:dataPointMarkerLayout symbol="circle" size="5"/>
+  <cs:dataPointWireframe>
+    <cs:lnRef idx="0">
+      <cs:styleClr val="auto"/>
+    </cs:lnRef>
+    <cs:fillRef idx="1"/>
+    <cs:effectRef idx="0"/>
+    <cs:fontRef idx="minor">
+      <a:schemeClr val="tx1"/>
+    </cs:fontRef>
+    <cs:spPr>
+      <a:ln w="9525" cap="rnd">
+        <a:solidFill>
+          <a:schemeClr val="phClr"/>
+        </a:solidFill>
+        <a:round/>
+      </a:ln>
+    </cs:spPr>
+  </cs:dataPointWireframe>
+  <cs:dataTable>
+    <cs:lnRef idx="0"/>
+    <cs:fillRef idx="0"/>
+    <cs:effectRef idx="0"/>
+    <cs:fontRef idx="minor">
+      <a:schemeClr val="tx1">
+        <a:lumMod val="65000"/>
+        <a:lumOff val="35000"/>
+      </a:schemeClr>
+    </cs:fontRef>
+    <cs:spPr>
+      <a:noFill/>
+      <a:ln w="9525" cap="flat" cmpd="sng" algn="ctr">
+        <a:solidFill>
+          <a:schemeClr val="tx1">
+            <a:lumMod val="15000"/>
+            <a:lumOff val="85000"/>
+          </a:schemeClr>
+        </a:solidFill>
+        <a:round/>
+      </a:ln>
+    </cs:spPr>
+    <cs:defRPr sz="900" kern="1200"/>
+  </cs:dataTable>
+  <cs:downBar>
+    <cs:lnRef idx="0"/>
+    <cs:fillRef idx="0"/>
+    <cs:effectRef idx="0"/>
+    <cs:fontRef idx="minor">
+      <a:schemeClr val="dk1"/>
+    </cs:fontRef>
+    <cs:spPr>
+      <a:solidFill>
+        <a:schemeClr val="dk1">
+          <a:lumMod val="65000"/>
+          <a:lumOff val="35000"/>
+        </a:schemeClr>
+      </a:solidFill>
+      <a:ln w="9525">
+        <a:solidFill>
+          <a:schemeClr val="tx1">
+            <a:lumMod val="65000"/>
+            <a:lumOff val="35000"/>
+          </a:schemeClr>
+        </a:solidFill>
+      </a:ln>
+    </cs:spPr>
+  </cs:downBar>
+  <cs:dropLine>
+    <cs:lnRef idx="0"/>
+    <cs:fillRef idx="0"/>
+    <cs:effectRef idx="0"/>
+    <cs:fontRef idx="minor">
+      <a:schemeClr val="tx1"/>
+    </cs:fontRef>
+    <cs:spPr>
+      <a:ln w="9525" cap="flat" cmpd="sng" algn="ctr">
+        <a:solidFill>
+          <a:schemeClr val="tx1">
+            <a:lumMod val="35000"/>
+            <a:lumOff val="65000"/>
+          </a:schemeClr>
+        </a:solidFill>
+        <a:round/>
+      </a:ln>
+    </cs:spPr>
+  </cs:dropLine>
+  <cs:errorBar>
+    <cs:lnRef idx="0"/>
+    <cs:fillRef idx="0"/>
+    <cs:effectRef idx="0"/>
+    <cs:fontRef idx="minor">
+      <a:schemeClr val="tx1"/>
+    </cs:fontRef>
+    <cs:spPr>
+      <a:ln w="9525" cap="flat" cmpd="sng" algn="ctr">
+        <a:solidFill>
+          <a:schemeClr val="tx1">
+            <a:lumMod val="65000"/>
+            <a:lumOff val="35000"/>
+          </a:schemeClr>
+        </a:solidFill>
+        <a:round/>
+      </a:ln>
+    </cs:spPr>
+  </cs:errorBar>
+  <cs:floor>
+    <cs:lnRef idx="0"/>
+    <cs:fillRef idx="0"/>
+    <cs:effectRef idx="0"/>
+    <cs:fontRef idx="minor">
+      <a:schemeClr val="tx1"/>
+    </cs:fontRef>
+    <cs:spPr>
+      <a:noFill/>
+      <a:ln>
+        <a:noFill/>
+      </a:ln>
+    </cs:spPr>
+  </cs:floor>
+  <cs:gridlineMajor>
+    <cs:lnRef idx="0"/>
+    <cs:fillRef idx="0"/>
+    <cs:effectRef idx="0"/>
+    <cs:fontRef idx="minor">
+      <a:schemeClr val="tx1"/>
+    </cs:fontRef>
+    <cs:spPr>
+      <a:ln w="9525" cap="flat" cmpd="sng" algn="ctr">
+        <a:solidFill>
+          <a:schemeClr val="tx1">
+            <a:lumMod val="15000"/>
+            <a:lumOff val="85000"/>
+          </a:schemeClr>
+        </a:solidFill>
+        <a:round/>
+      </a:ln>
+    </cs:spPr>
+  </cs:gridlineMajor>
+  <cs:gridlineMinor>
+    <cs:lnRef idx="0"/>
+    <cs:fillRef idx="0"/>
+    <cs:effectRef idx="0"/>
+    <cs:fontRef idx="minor">
+      <a:schemeClr val="tx1"/>
+    </cs:fontRef>
+    <cs:spPr>
+      <a:ln w="9525" cap="flat" cmpd="sng" algn="ctr">
+        <a:solidFill>
+          <a:schemeClr val="tx1">
+            <a:lumMod val="5000"/>
+            <a:lumOff val="95000"/>
+          </a:schemeClr>
+        </a:solidFill>
+        <a:round/>
+      </a:ln>
+    </cs:spPr>
+  </cs:gridlineMinor>
+  <cs:hiLoLine>
+    <cs:lnRef idx="0"/>
+    <cs:fillRef idx="0"/>
+    <cs:effectRef idx="0"/>
+    <cs:fontRef idx="minor">
+      <a:schemeClr val="tx1"/>
+    </cs:fontRef>
+    <cs:spPr>
+      <a:ln w="9525" cap="flat" cmpd="sng" algn="ctr">
+        <a:solidFill>
+          <a:schemeClr val="tx1">
+            <a:lumMod val="75000"/>
+            <a:lumOff val="25000"/>
+          </a:schemeClr>
+        </a:solidFill>
+        <a:round/>
+      </a:ln>
+    </cs:spPr>
+  </cs:hiLoLine>
+  <cs:leaderLine>
+    <cs:lnRef idx="0"/>
+    <cs:fillRef idx="0"/>
+    <cs:effectRef idx="0"/>
+    <cs:fontRef idx="minor">
+      <a:schemeClr val="tx1"/>
+    </cs:fontRef>
+    <cs:spPr>
+      <a:ln w="9525" cap="flat" cmpd="sng" algn="ctr">
+        <a:solidFill>
+          <a:schemeClr val="tx1">
+            <a:lumMod val="35000"/>
+            <a:lumOff val="65000"/>
+          </a:schemeClr>
+        </a:solidFill>
+        <a:round/>
+      </a:ln>
+    </cs:spPr>
+  </cs:leaderLine>
+  <cs:legend>
+    <cs:lnRef idx="0"/>
+    <cs:fillRef idx="0"/>
+    <cs:effectRef idx="0"/>
+    <cs:fontRef idx="minor">
+      <a:schemeClr val="tx1">
+        <a:lumMod val="65000"/>
+        <a:lumOff val="35000"/>
+      </a:schemeClr>
+    </cs:fontRef>
+    <cs:defRPr sz="900" kern="1200"/>
+  </cs:legend>
+  <cs:plotArea mods="allowNoFillOverride allowNoLineOverride">
+    <cs:lnRef idx="0"/>
+    <cs:fillRef idx="0"/>
+    <cs:effectRef idx="0"/>
+    <cs:fontRef idx="minor">
+      <a:schemeClr val="tx1"/>
+    </cs:fontRef>
+  </cs:plotArea>
+  <cs:plotArea3D mods="allowNoFillOverride allowNoLineOverride">
+    <cs:lnRef idx="0"/>
+    <cs:fillRef idx="0"/>
+    <cs:effectRef idx="0"/>
+    <cs:fontRef idx="minor">
+      <a:schemeClr val="tx1"/>
+    </cs:fontRef>
+  </cs:plotArea3D>
+  <cs:seriesAxis>
+    <cs:lnRef idx="0"/>
+    <cs:fillRef idx="0"/>
+    <cs:effectRef idx="0"/>
+    <cs:fontRef idx="minor">
+      <a:schemeClr val="tx1">
+        <a:lumMod val="65000"/>
+        <a:lumOff val="35000"/>
+      </a:schemeClr>
+    </cs:fontRef>
+    <cs:defRPr sz="900" kern="1200"/>
+  </cs:seriesAxis>
+  <cs:seriesLine>
+    <cs:lnRef idx="0"/>
+    <cs:fillRef idx="0"/>
+    <cs:effectRef idx="0"/>
+    <cs:fontRef idx="minor">
+      <a:schemeClr val="tx1"/>
+    </cs:fontRef>
+    <cs:spPr>
+      <a:ln w="9525" cap="flat" cmpd="sng" algn="ctr">
+        <a:solidFill>
+          <a:schemeClr val="tx1">
+            <a:lumMod val="35000"/>
+            <a:lumOff val="65000"/>
+          </a:schemeClr>
+        </a:solidFill>
+        <a:round/>
+      </a:ln>
+    </cs:spPr>
+  </cs:seriesLine>
+  <cs:title>
+    <cs:lnRef idx="0"/>
+    <cs:fillRef idx="0"/>
+    <cs:effectRef idx="0"/>
+    <cs:fontRef idx="minor">
+      <a:schemeClr val="tx1">
+        <a:lumMod val="65000"/>
+        <a:lumOff val="35000"/>
+      </a:schemeClr>
+    </cs:fontRef>
+    <cs:defRPr sz="1400" b="0" kern="1200" spc="0" baseline="0"/>
+  </cs:title>
+  <cs:trendline>
+    <cs:lnRef idx="0">
+      <cs:styleClr val="auto"/>
+    </cs:lnRef>
+    <cs:fillRef idx="0"/>
+    <cs:effectRef idx="0"/>
+    <cs:fontRef idx="minor">
+      <a:schemeClr val="tx1"/>
+    </cs:fontRef>
+    <cs:spPr>
+      <a:ln w="19050" cap="rnd">
+        <a:solidFill>
+          <a:schemeClr val="phClr"/>
+        </a:solidFill>
+        <a:prstDash val="sysDot"/>
+      </a:ln>
+    </cs:spPr>
+  </cs:trendline>
+  <cs:trendlineLabel>
+    <cs:lnRef idx="0"/>
+    <cs:fillRef idx="0"/>
+    <cs:effectRef idx="0"/>
+    <cs:fontRef idx="minor">
+      <a:schemeClr val="tx1">
+        <a:lumMod val="65000"/>
+        <a:lumOff val="35000"/>
+      </a:schemeClr>
+    </cs:fontRef>
+    <cs:defRPr sz="900" kern="1200"/>
+  </cs:trendlineLabel>
+  <cs:upBar>
+    <cs:lnRef idx="0"/>
+    <cs:fillRef idx="0"/>
+    <cs:effectRef idx="0"/>
+    <cs:fontRef idx="minor">
+      <a:schemeClr val="dk1"/>
+    </cs:fontRef>
+    <cs:spPr>
+      <a:solidFill>
+        <a:schemeClr val="lt1"/>
+      </a:solidFill>
+      <a:ln w="9525">
+        <a:solidFill>
+          <a:schemeClr val="tx1">
+            <a:lumMod val="15000"/>
+            <a:lumOff val="85000"/>
+          </a:schemeClr>
+        </a:solidFill>
+      </a:ln>
+    </cs:spPr>
+  </cs:upBar>
+  <cs:valueAxis>
+    <cs:lnRef idx="0"/>
+    <cs:fillRef idx="0"/>
+    <cs:effectRef idx="0"/>
+    <cs:fontRef idx="minor">
+      <a:schemeClr val="tx1">
+        <a:lumMod val="65000"/>
+        <a:lumOff val="35000"/>
+      </a:schemeClr>
+    </cs:fontRef>
+    <cs:defRPr sz="900" kern="1200"/>
+  </cs:valueAxis>
+  <cs:wall>
+    <cs:lnRef idx="0"/>
+    <cs:fillRef idx="0"/>
+    <cs:effectRef idx="0"/>
+    <cs:fontRef idx="minor">
+      <a:schemeClr val="tx1"/>
+    </cs:fontRef>
+    <cs:spPr>
+      <a:noFill/>
+      <a:ln>
+        <a:noFill/>
+      </a:ln>
+    </cs:spPr>
+  </cs:wall>
+</cs:chartStyle>
+</file>
+
+<file path=word/charts/style8.xml><?xml version="1.0" encoding="utf-8"?>
+<cs:chartStyle xmlns:cs="http://schemas.microsoft.com/office/drawing/2012/chartStyle" xmlns:a="http://schemas.openxmlformats.org/drawingml/2006/main" id="201">
+  <cs:axisTitle>
+    <cs:lnRef idx="0"/>
+    <cs:fillRef idx="0"/>
+    <cs:effectRef idx="0"/>
+    <cs:fontRef idx="minor">
+      <a:schemeClr val="tx1">
+        <a:lumMod val="65000"/>
+        <a:lumOff val="35000"/>
+      </a:schemeClr>
+    </cs:fontRef>
+    <cs:defRPr sz="1000" kern="1200"/>
+  </cs:axisTitle>
+  <cs:categoryAxis>
+    <cs:lnRef idx="0"/>
+    <cs:fillRef idx="0"/>
+    <cs:effectRef idx="0"/>
+    <cs:fontRef idx="minor">
+      <a:schemeClr val="tx1">
+        <a:lumMod val="65000"/>
+        <a:lumOff val="35000"/>
+      </a:schemeClr>
+    </cs:fontRef>
+    <cs:spPr>
+      <a:ln w="9525" cap="flat" cmpd="sng" algn="ctr">
+        <a:solidFill>
+          <a:schemeClr val="tx1">
+            <a:lumMod val="15000"/>
+            <a:lumOff val="85000"/>
+          </a:schemeClr>
+        </a:solidFill>
+        <a:round/>
+      </a:ln>
+    </cs:spPr>
+    <cs:defRPr sz="900" kern="1200"/>
+  </cs:categoryAxis>
+  <cs:chartArea mods="allowNoFillOverride allowNoLineOverride">
+    <cs:lnRef idx="0"/>
+    <cs:fillRef idx="0"/>
+    <cs:effectRef idx="0"/>
+    <cs:fontRef idx="minor">
+      <a:schemeClr val="tx1"/>
+    </cs:fontRef>
+    <cs:spPr>
+      <a:solidFill>
+        <a:schemeClr val="bg1"/>
+      </a:solidFill>
+      <a:ln w="9525" cap="flat" cmpd="sng" algn="ctr">
+        <a:solidFill>
+          <a:schemeClr val="tx1">
+            <a:lumMod val="15000"/>
+            <a:lumOff val="85000"/>
+          </a:schemeClr>
+        </a:solidFill>
+        <a:round/>
+      </a:ln>
+    </cs:spPr>
+    <cs:defRPr sz="1000" kern="1200"/>
+  </cs:chartArea>
+  <cs:dataLabel>
+    <cs:lnRef idx="0"/>
+    <cs:fillRef idx="0"/>
+    <cs:effectRef idx="0"/>
+    <cs:fontRef idx="minor">
+      <a:schemeClr val="tx1">
+        <a:lumMod val="75000"/>
+        <a:lumOff val="25000"/>
+      </a:schemeClr>
+    </cs:fontRef>
+    <cs:defRPr sz="900" kern="1200"/>
+  </cs:dataLabel>
+  <cs:dataLabelCallout>
+    <cs:lnRef idx="0"/>
+    <cs:fillRef idx="0"/>
+    <cs:effectRef idx="0"/>
+    <cs:fontRef idx="minor">
+      <a:schemeClr val="dk1">
+        <a:lumMod val="65000"/>
+        <a:lumOff val="35000"/>
+      </a:schemeClr>
+    </cs:fontRef>
+    <cs:spPr>
+      <a:solidFill>
+        <a:schemeClr val="lt1"/>
+      </a:solidFill>
+      <a:ln>
+        <a:solidFill>
+          <a:schemeClr val="dk1">
+            <a:lumMod val="25000"/>
+            <a:lumOff val="75000"/>
+          </a:schemeClr>
+        </a:solidFill>
+      </a:ln>
+    </cs:spPr>
+    <cs:defRPr sz="900" kern="1200"/>
+    <cs:bodyPr rot="0" spcFirstLastPara="1" vertOverflow="clip" horzOverflow="clip" vert="horz" wrap="square" lIns="36576" tIns="18288" rIns="36576" bIns="18288" anchor="ctr" anchorCtr="1">
+      <a:spAutoFit/>
+    </cs:bodyPr>
+  </cs:dataLabelCallout>
+  <cs:dataPoint>
+    <cs:lnRef idx="0"/>
+    <cs:fillRef idx="1">
+      <cs:styleClr val="auto"/>
+    </cs:fillRef>
+    <cs:effectRef idx="0"/>
+    <cs:fontRef idx="minor">
+      <a:schemeClr val="tx1"/>
+    </cs:fontRef>
+  </cs:dataPoint>
+  <cs:dataPoint3D>
+    <cs:lnRef idx="0"/>
+    <cs:fillRef idx="1">
+      <cs:styleClr val="auto"/>
+    </cs:fillRef>
+    <cs:effectRef idx="0"/>
+    <cs:fontRef idx="minor">
+      <a:schemeClr val="tx1"/>
+    </cs:fontRef>
+  </cs:dataPoint3D>
+  <cs:dataPointLine>
+    <cs:lnRef idx="0">
+      <cs:styleClr val="auto"/>
+    </cs:lnRef>
+    <cs:fillRef idx="1"/>
+    <cs:effectRef idx="0"/>
+    <cs:fontRef idx="minor">
+      <a:schemeClr val="tx1"/>
+    </cs:fontRef>
+    <cs:spPr>
+      <a:ln w="28575" cap="rnd">
+        <a:solidFill>
+          <a:schemeClr val="phClr"/>
+        </a:solidFill>
+        <a:round/>
+      </a:ln>
+    </cs:spPr>
+  </cs:dataPointLine>
+  <cs:dataPointMarker>
+    <cs:lnRef idx="0">
+      <cs:styleClr val="auto"/>
+    </cs:lnRef>
+    <cs:fillRef idx="1">
+      <cs:styleClr val="auto"/>
+    </cs:fillRef>
+    <cs:effectRef idx="0"/>
+    <cs:fontRef idx="minor">
+      <a:schemeClr val="tx1"/>
+    </cs:fontRef>
+    <cs:spPr>
+      <a:ln w="9525">
+        <a:solidFill>
+          <a:schemeClr val="phClr"/>
+        </a:solidFill>
+      </a:ln>
+    </cs:spPr>
+  </cs:dataPointMarker>
+  <cs:dataPointMarkerLayout symbol="circle" size="5"/>
+  <cs:dataPointWireframe>
+    <cs:lnRef idx="0">
+      <cs:styleClr val="auto"/>
+    </cs:lnRef>
+    <cs:fillRef idx="1"/>
+    <cs:effectRef idx="0"/>
+    <cs:fontRef idx="minor">
+      <a:schemeClr val="tx1"/>
+    </cs:fontRef>
+    <cs:spPr>
+      <a:ln w="9525" cap="rnd">
+        <a:solidFill>
+          <a:schemeClr val="phClr"/>
+        </a:solidFill>
+        <a:round/>
+      </a:ln>
+    </cs:spPr>
+  </cs:dataPointWireframe>
+  <cs:dataTable>
+    <cs:lnRef idx="0"/>
+    <cs:fillRef idx="0"/>
+    <cs:effectRef idx="0"/>
+    <cs:fontRef idx="minor">
+      <a:schemeClr val="tx1">
+        <a:lumMod val="65000"/>
+        <a:lumOff val="35000"/>
+      </a:schemeClr>
+    </cs:fontRef>
+    <cs:spPr>
+      <a:noFill/>
+      <a:ln w="9525" cap="flat" cmpd="sng" algn="ctr">
+        <a:solidFill>
+          <a:schemeClr val="tx1">
+            <a:lumMod val="15000"/>
+            <a:lumOff val="85000"/>
+          </a:schemeClr>
+        </a:solidFill>
+        <a:round/>
+      </a:ln>
+    </cs:spPr>
+    <cs:defRPr sz="900" kern="1200"/>
+  </cs:dataTable>
+  <cs:downBar>
+    <cs:lnRef idx="0"/>
+    <cs:fillRef idx="0"/>
+    <cs:effectRef idx="0"/>
+    <cs:fontRef idx="minor">
+      <a:schemeClr val="dk1"/>
+    </cs:fontRef>
+    <cs:spPr>
+      <a:solidFill>
+        <a:schemeClr val="dk1">
+          <a:lumMod val="65000"/>
+          <a:lumOff val="35000"/>
+        </a:schemeClr>
+      </a:solidFill>
+      <a:ln w="9525">
+        <a:solidFill>
+          <a:schemeClr val="tx1">
+            <a:lumMod val="65000"/>
+            <a:lumOff val="35000"/>
+          </a:schemeClr>
+        </a:solidFill>
+      </a:ln>
+    </cs:spPr>
+  </cs:downBar>
+  <cs:dropLine>
+    <cs:lnRef idx="0"/>
+    <cs:fillRef idx="0"/>
+    <cs:effectRef idx="0"/>
+    <cs:fontRef idx="minor">
+      <a:schemeClr val="tx1"/>
+    </cs:fontRef>
+    <cs:spPr>
+      <a:ln w="9525" cap="flat" cmpd="sng" algn="ctr">
+        <a:solidFill>
+          <a:schemeClr val="tx1">
+            <a:lumMod val="35000"/>
+            <a:lumOff val="65000"/>
+          </a:schemeClr>
+        </a:solidFill>
+        <a:round/>
+      </a:ln>
+    </cs:spPr>
+  </cs:dropLine>
+  <cs:errorBar>
+    <cs:lnRef idx="0"/>
+    <cs:fillRef idx="0"/>
+    <cs:effectRef idx="0"/>
+    <cs:fontRef idx="minor">
+      <a:schemeClr val="tx1"/>
+    </cs:fontRef>
+    <cs:spPr>
+      <a:ln w="9525" cap="flat" cmpd="sng" algn="ctr">
+        <a:solidFill>
+          <a:schemeClr val="tx1">
+            <a:lumMod val="65000"/>
+            <a:lumOff val="35000"/>
+          </a:schemeClr>
+        </a:solidFill>
+        <a:round/>
+      </a:ln>
+    </cs:spPr>
+  </cs:errorBar>
+  <cs:floor>
+    <cs:lnRef idx="0"/>
+    <cs:fillRef idx="0"/>
+    <cs:effectRef idx="0"/>
+    <cs:fontRef idx="minor">
+      <a:schemeClr val="tx1"/>
+    </cs:fontRef>
+    <cs:spPr>
+      <a:noFill/>
+      <a:ln>
+        <a:noFill/>
+      </a:ln>
+    </cs:spPr>
+  </cs:floor>
+  <cs:gridlineMajor>
+    <cs:lnRef idx="0"/>
+    <cs:fillRef idx="0"/>
+    <cs:effectRef idx="0"/>
+    <cs:fontRef idx="minor">
+      <a:schemeClr val="tx1"/>
+    </cs:fontRef>
+    <cs:spPr>
+      <a:ln w="9525" cap="flat" cmpd="sng" algn="ctr">
+        <a:solidFill>
+          <a:schemeClr val="tx1">
+            <a:lumMod val="15000"/>
+            <a:lumOff val="85000"/>
+          </a:schemeClr>
+        </a:solidFill>
+        <a:round/>
+      </a:ln>
+    </cs:spPr>
+  </cs:gridlineMajor>
+  <cs:gridlineMinor>
+    <cs:lnRef idx="0"/>
+    <cs:fillRef idx="0"/>
+    <cs:effectRef idx="0"/>
+    <cs:fontRef idx="minor">
+      <a:schemeClr val="tx1"/>
+    </cs:fontRef>
+    <cs:spPr>
+      <a:ln w="9525" cap="flat" cmpd="sng" algn="ctr">
+        <a:solidFill>
+          <a:schemeClr val="tx1">
+            <a:lumMod val="5000"/>
+            <a:lumOff val="95000"/>
+          </a:schemeClr>
+        </a:solidFill>
+        <a:round/>
+      </a:ln>
+    </cs:spPr>
+  </cs:gridlineMinor>
+  <cs:hiLoLine>
+    <cs:lnRef idx="0"/>
+    <cs:fillRef idx="0"/>
+    <cs:effectRef idx="0"/>
+    <cs:fontRef idx="minor">
+      <a:schemeClr val="tx1"/>
+    </cs:fontRef>
+    <cs:spPr>
+      <a:ln w="9525" cap="flat" cmpd="sng" algn="ctr">
+        <a:solidFill>
+          <a:schemeClr val="tx1">
+            <a:lumMod val="75000"/>
+            <a:lumOff val="25000"/>
+          </a:schemeClr>
+        </a:solidFill>
+        <a:round/>
+      </a:ln>
+    </cs:spPr>
+  </cs:hiLoLine>
+  <cs:leaderLine>
+    <cs:lnRef idx="0"/>
+    <cs:fillRef idx="0"/>
+    <cs:effectRef idx="0"/>
+    <cs:fontRef idx="minor">
+      <a:schemeClr val="tx1"/>
+    </cs:fontRef>
+    <cs:spPr>
+      <a:ln w="9525" cap="flat" cmpd="sng" algn="ctr">
+        <a:solidFill>
+          <a:schemeClr val="tx1">
+            <a:lumMod val="35000"/>
+            <a:lumOff val="65000"/>
+          </a:schemeClr>
+        </a:solidFill>
+        <a:round/>
+      </a:ln>
+    </cs:spPr>
+  </cs:leaderLine>
+  <cs:legend>
+    <cs:lnRef idx="0"/>
+    <cs:fillRef idx="0"/>
+    <cs:effectRef idx="0"/>
+    <cs:fontRef idx="minor">
+      <a:schemeClr val="tx1">
+        <a:lumMod val="65000"/>
+        <a:lumOff val="35000"/>
+      </a:schemeClr>
+    </cs:fontRef>
+    <cs:defRPr sz="900" kern="1200"/>
+  </cs:legend>
+  <cs:plotArea mods="allowNoFillOverride allowNoLineOverride">
+    <cs:lnRef idx="0"/>
+    <cs:fillRef idx="0"/>
+    <cs:effectRef idx="0"/>
+    <cs:fontRef idx="minor">
+      <a:schemeClr val="tx1"/>
+    </cs:fontRef>
+  </cs:plotArea>
+  <cs:plotArea3D mods="allowNoFillOverride allowNoLineOverride">
+    <cs:lnRef idx="0"/>
+    <cs:fillRef idx="0"/>
+    <cs:effectRef idx="0"/>
+    <cs:fontRef idx="minor">
+      <a:schemeClr val="tx1"/>
+    </cs:fontRef>
+  </cs:plotArea3D>
+  <cs:seriesAxis>
+    <cs:lnRef idx="0"/>
+    <cs:fillRef idx="0"/>
+    <cs:effectRef idx="0"/>
+    <cs:fontRef idx="minor">
+      <a:schemeClr val="tx1">
+        <a:lumMod val="65000"/>
+        <a:lumOff val="35000"/>
+      </a:schemeClr>
+    </cs:fontRef>
+    <cs:defRPr sz="900" kern="1200"/>
+  </cs:seriesAxis>
+  <cs:seriesLine>
+    <cs:lnRef idx="0"/>
+    <cs:fillRef idx="0"/>
+    <cs:effectRef idx="0"/>
+    <cs:fontRef idx="minor">
+      <a:schemeClr val="tx1"/>
+    </cs:fontRef>
+    <cs:spPr>
+      <a:ln w="9525" cap="flat" cmpd="sng" algn="ctr">
+        <a:solidFill>
+          <a:schemeClr val="tx1">
+            <a:lumMod val="35000"/>
+            <a:lumOff val="65000"/>
+          </a:schemeClr>
+        </a:solidFill>
+        <a:round/>
+      </a:ln>
+    </cs:spPr>
+  </cs:seriesLine>
+  <cs:title>
+    <cs:lnRef idx="0"/>
+    <cs:fillRef idx="0"/>
+    <cs:effectRef idx="0"/>
+    <cs:fontRef idx="minor">
+      <a:schemeClr val="tx1">
+        <a:lumMod val="65000"/>
+        <a:lumOff val="35000"/>
+      </a:schemeClr>
+    </cs:fontRef>
+    <cs:defRPr sz="1400" b="0" kern="1200" spc="0" baseline="0"/>
+  </cs:title>
+  <cs:trendline>
+    <cs:lnRef idx="0">
+      <cs:styleClr val="auto"/>
+    </cs:lnRef>
+    <cs:fillRef idx="0"/>
+    <cs:effectRef idx="0"/>
+    <cs:fontRef idx="minor">
+      <a:schemeClr val="tx1"/>
+    </cs:fontRef>
+    <cs:spPr>
+      <a:ln w="19050" cap="rnd">
+        <a:solidFill>
+          <a:schemeClr val="phClr"/>
+        </a:solidFill>
+        <a:prstDash val="sysDot"/>
+      </a:ln>
+    </cs:spPr>
+  </cs:trendline>
+  <cs:trendlineLabel>
+    <cs:lnRef idx="0"/>
+    <cs:fillRef idx="0"/>
+    <cs:effectRef idx="0"/>
+    <cs:fontRef idx="minor">
+      <a:schemeClr val="tx1">
+        <a:lumMod val="65000"/>
+        <a:lumOff val="35000"/>
+      </a:schemeClr>
+    </cs:fontRef>
+    <cs:defRPr sz="900" kern="1200"/>
+  </cs:trendlineLabel>
+  <cs:upBar>
+    <cs:lnRef idx="0"/>
+    <cs:fillRef idx="0"/>
+    <cs:effectRef idx="0"/>
+    <cs:fontRef idx="minor">
+      <a:schemeClr val="dk1"/>
+    </cs:fontRef>
+    <cs:spPr>
+      <a:solidFill>
+        <a:schemeClr val="lt1"/>
+      </a:solidFill>
+      <a:ln w="9525">
+        <a:solidFill>
+          <a:schemeClr val="tx1">
+            <a:lumMod val="15000"/>
+            <a:lumOff val="85000"/>
+          </a:schemeClr>
+        </a:solidFill>
+      </a:ln>
+    </cs:spPr>
+  </cs:upBar>
+  <cs:valueAxis>
+    <cs:lnRef idx="0"/>
+    <cs:fillRef idx="0"/>
+    <cs:effectRef idx="0"/>
+    <cs:fontRef idx="minor">
+      <a:schemeClr val="tx1">
+        <a:lumMod val="65000"/>
+        <a:lumOff val="35000"/>
+      </a:schemeClr>
+    </cs:fontRef>
+    <cs:defRPr sz="900" kern="1200"/>
+  </cs:valueAxis>
+  <cs:wall>
+    <cs:lnRef idx="0"/>
+    <cs:fillRef idx="0"/>
+    <cs:effectRef idx="0"/>
+    <cs:fontRef idx="minor">
+      <a:schemeClr val="tx1"/>
+    </cs:fontRef>
+    <cs:spPr>
+      <a:noFill/>
+      <a:ln>
+        <a:noFill/>
+      </a:ln>
+    </cs:spPr>
+  </cs:wall>
+</cs:chartStyle>
+</file>
+
+<file path=word/charts/style9.xml><?xml version="1.0" encoding="utf-8"?>
 <cs:chartStyle xmlns:cs="http://schemas.microsoft.com/office/drawing/2012/chartStyle" xmlns:a="http://schemas.openxmlformats.org/drawingml/2006/main" id="201">
   <cs:axisTitle>
     <cs:lnRef idx="0"/>
@@ -19197,7 +22958,7 @@
 </file>
 
 <file path=customXml/itemProps1.xml><?xml version="1.0" encoding="utf-8"?>
-<ds:datastoreItem xmlns:ds="http://schemas.openxmlformats.org/officeDocument/2006/customXml" ds:itemID="{AB2A5344-5890-4794-976D-EDD56BCD6B10}">
+<ds:datastoreItem xmlns:ds="http://schemas.openxmlformats.org/officeDocument/2006/customXml" ds:itemID="{B57BA1F2-F8F7-4885-905C-57C956219084}">
   <ds:schemaRefs>
     <ds:schemaRef ds:uri="http://schemas.openxmlformats.org/officeDocument/2006/bibliography"/>
   </ds:schemaRefs>

</xml_diff>